<commit_message>
Proposal ver.2_a bit formal
</commit_message>
<xml_diff>
--- a/main.docx
+++ b/main.docx
@@ -16,7 +16,7 @@
           <w:rFonts w:hint="default" w:ascii="Times New Roman" w:hAnsi="Times New Roman" w:cs="Times New Roman"/>
         </w:rPr>
         <w:pict>
-          <v:shape id="_x0000_s1026" o:spid="_x0000_s1026" style="position:absolute;left:0pt;margin-left:47.3pt;margin-top:52.1pt;height:0.5pt;width:496.1pt;mso-position-horizontal-relative:page;mso-position-vertical-relative:page;z-index:251660288;mso-width-relative:page;mso-height-relative:page;" filled="f" stroked="t" coordsize="9922,10" o:allowincell="f" path="m0,4l9921,4e">
+          <v:shape id="_x0000_s1026" o:spid="_x0000_s1026" style="position:absolute;left:0pt;margin-left:47.7pt;margin-top:47.1pt;height:0.5pt;width:496.1pt;mso-position-horizontal-relative:page;mso-position-vertical-relative:page;z-index:251660288;mso-width-relative:page;mso-height-relative:page;" filled="f" stroked="t" coordsize="9922,10" o:allowincell="f" path="m0,4l9921,4e">
             <v:fill on="f" focussize="0,0"/>
             <v:stroke weight="0.5pt" color="#000000" miterlimit="10" joinstyle="miter"/>
             <v:imagedata o:title=""/>
@@ -253,7 +253,7 @@
     </w:p>
     <w:tbl>
       <w:tblPr>
-        <w:tblStyle w:val="5"/>
+        <w:tblStyle w:val="7"/>
         <w:tblW w:w="9621" w:type="dxa"/>
         <w:tblInd w:w="152" w:type="dxa"/>
         <w:tblBorders>
@@ -302,7 +302,7 @@
           </w:tcPr>
           <w:p>
             <w:pPr>
-              <w:pStyle w:val="6"/>
+              <w:pStyle w:val="8"/>
               <w:spacing w:before="64" w:line="263" w:lineRule="auto"/>
               <w:ind w:left="121" w:right="116" w:firstLine="5"/>
               <w:jc w:val="both"/>
@@ -1183,7 +1183,7 @@
           <w:rFonts w:hint="default" w:ascii="Times New Roman" w:hAnsi="Times New Roman" w:cs="Times New Roman"/>
         </w:rPr>
         <w:pict>
-          <v:shape id="_x0000_s1028" o:spid="_x0000_s1028" style="position:absolute;left:0pt;margin-left:0.35pt;margin-top:20.25pt;height:0.4pt;width:77.55pt;z-index:251662336;mso-width-relative:page;mso-height-relative:page;" filled="f" stroked="t" coordsize="1551,8" path="m0,3l1550,3e">
+          <v:shape id="_x0000_s1028" o:spid="_x0000_s1028" style="position:absolute;left:0pt;margin-left:0.35pt;margin-top:20.25pt;height:0.4pt;width:77.55pt;z-index:251661312;mso-width-relative:page;mso-height-relative:page;" filled="f" stroked="t" coordsize="1551,8" path="m0,3l1550,3e">
             <v:fill on="f" focussize="0,0"/>
             <v:stroke weight="0.4pt" color="#000000" miterlimit="10" joinstyle="miter"/>
             <v:imagedata o:title=""/>
@@ -1304,7 +1304,7 @@
           <w:rFonts w:hint="default" w:ascii="Times New Roman" w:hAnsi="Times New Roman" w:cs="Times New Roman"/>
         </w:rPr>
         <w:pict>
-          <v:shape id="_x0000_s1029" o:spid="_x0000_s1029" style="position:absolute;left:0pt;margin-left:0.35pt;margin-top:0.45pt;height:0.4pt;width:77.55pt;z-index:251663360;mso-width-relative:page;mso-height-relative:page;" filled="f" stroked="t" coordsize="1551,8" path="m0,3l1550,3e">
+          <v:shape id="_x0000_s1029" o:spid="_x0000_s1029" style="position:absolute;left:0pt;margin-left:0.35pt;margin-top:0.45pt;height:0.4pt;width:77.55pt;z-index:251662336;mso-width-relative:page;mso-height-relative:page;" filled="f" stroked="t" coordsize="1551,8" path="m0,3l1550,3e">
             <v:fill on="f" focussize="0,0"/>
             <v:stroke weight="0.4pt" color="#000000" miterlimit="10" joinstyle="miter"/>
             <v:imagedata o:title=""/>
@@ -1317,7 +1317,7 @@
       <w:pPr>
         <w:pStyle w:val="2"/>
         <w:spacing w:before="61" w:line="242" w:lineRule="auto"/>
-        <w:ind w:left="1170" w:leftChars="3" w:hanging="1164" w:hangingChars="534"/>
+        <w:ind w:left="1171" w:leftChars="3" w:hanging="1165" w:hangingChars="534"/>
         <w:rPr>
           <w:rFonts w:hint="default" w:ascii="Times New Roman" w:hAnsi="Times New Roman" w:cs="Times New Roman"/>
           <w:spacing w:val="4"/>
@@ -1326,9 +1326,20 @@
       <w:r>
         <w:rPr>
           <w:rFonts w:hint="default" w:ascii="Times New Roman" w:hAnsi="Times New Roman" w:cs="Times New Roman"/>
+          <w:b/>
+          <w:bCs/>
+          <w:i/>
+          <w:iCs/>
           <w:spacing w:val="4"/>
         </w:rPr>
-        <w:t xml:space="preserve">Objective   </w:t>
+        <w:t>Objective</w:t>
+      </w:r>
+      <w:r>
+        <w:rPr>
+          <w:rFonts w:hint="default" w:ascii="Times New Roman" w:hAnsi="Times New Roman" w:cs="Times New Roman"/>
+          <w:spacing w:val="4"/>
+        </w:rPr>
+        <w:t xml:space="preserve">   </w:t>
       </w:r>
     </w:p>
     <w:p>
@@ -1403,22 +1414,37 @@
           <w:rFonts w:hint="default" w:ascii="Times New Roman" w:hAnsi="Times New Roman" w:cs="Times New Roman"/>
           <w:spacing w:val="3"/>
         </w:rPr>
-        <w:t>to fine-tune a pre-trained deep learning model</w:t>
-      </w:r>
-      <w:r>
-        <w:rPr>
-          <w:rFonts w:hint="default" w:ascii="Times New Roman" w:hAnsi="Times New Roman" w:cs="Times New Roman"/>
-          <w:spacing w:val="29"/>
-          <w:w w:val="101"/>
-        </w:rPr>
-        <w:t xml:space="preserve"> </w:t>
-      </w:r>
-      <w:r>
-        <w:rPr>
-          <w:rFonts w:hint="default" w:ascii="Times New Roman" w:hAnsi="Times New Roman" w:cs="Times New Roman"/>
+        <w:t xml:space="preserve">fine-tune </w:t>
+      </w:r>
+      <w:r>
+        <w:rPr>
+          <w:rFonts w:hint="eastAsia" w:ascii="Times New Roman" w:hAnsi="Times New Roman" w:eastAsia="宋体" w:cs="Times New Roman"/>
           <w:spacing w:val="3"/>
-        </w:rPr>
-        <w:t>BERT,</w:t>
+          <w:lang w:val="en-US" w:eastAsia="zh-CN"/>
+        </w:rPr>
+        <w:t>several</w:t>
+      </w:r>
+      <w:r>
+        <w:rPr>
+          <w:rFonts w:hint="default" w:ascii="Times New Roman" w:hAnsi="Times New Roman" w:cs="Times New Roman"/>
+          <w:spacing w:val="3"/>
+        </w:rPr>
+        <w:t xml:space="preserve"> pre-trained deep learning model</w:t>
+      </w:r>
+      <w:r>
+        <w:rPr>
+          <w:rFonts w:hint="eastAsia" w:ascii="Times New Roman" w:hAnsi="Times New Roman" w:eastAsia="宋体" w:cs="Times New Roman"/>
+          <w:spacing w:val="3"/>
+          <w:lang w:val="en-US" w:eastAsia="zh-CN"/>
+        </w:rPr>
+        <w:t>s</w:t>
+      </w:r>
+      <w:r>
+        <w:rPr>
+          <w:rFonts w:hint="default" w:ascii="Times New Roman" w:hAnsi="Times New Roman" w:cs="Times New Roman"/>
+          <w:spacing w:val="3"/>
+        </w:rPr>
+        <w:t>,</w:t>
       </w:r>
       <w:r>
         <w:rPr>
@@ -1454,6 +1480,130 @@
       <w:pPr>
         <w:pStyle w:val="2"/>
         <w:spacing w:before="61" w:line="242" w:lineRule="auto"/>
+        <w:rPr>
+          <w:rFonts w:hint="default" w:ascii="Times New Roman" w:hAnsi="Times New Roman" w:eastAsia="宋体" w:cs="Times New Roman"/>
+          <w:color w:val="000000"/>
+          <w:spacing w:val="10"/>
+          <w:lang w:val="en-US" w:eastAsia="zh-CN"/>
+          <w14:textFill>
+            <w14:solidFill>
+              <w14:srgbClr w14:val="000000">
+                <w14:alpha w14:val="392"/>
+              </w14:srgbClr>
+            </w14:solidFill>
+          </w14:textFill>
+        </w:rPr>
+      </w:pPr>
+      <w:r>
+        <w:rPr>
+          <w:rFonts w:hint="default" w:ascii="Times New Roman" w:hAnsi="Times New Roman" w:cs="Times New Roman"/>
+          <w:spacing w:val="3"/>
+        </w:rPr>
+        <w:t>th</w:t>
+      </w:r>
+      <w:r>
+        <w:rPr>
+          <w:rFonts w:hint="eastAsia" w:ascii="Times New Roman" w:hAnsi="Times New Roman" w:eastAsia="宋体" w:cs="Times New Roman"/>
+          <w:spacing w:val="3"/>
+          <w:lang w:val="en-US" w:eastAsia="zh-CN"/>
+        </w:rPr>
+        <w:t>eir</w:t>
+      </w:r>
+      <w:r>
+        <w:rPr>
+          <w:rFonts w:hint="default" w:ascii="Times New Roman" w:hAnsi="Times New Roman" w:cs="Times New Roman"/>
+          <w:spacing w:val="30"/>
+          <w:w w:val="101"/>
+        </w:rPr>
+        <w:t xml:space="preserve"> </w:t>
+      </w:r>
+      <w:r>
+        <w:rPr>
+          <w:rFonts w:hint="default" w:ascii="Times New Roman" w:hAnsi="Times New Roman" w:cs="Times New Roman"/>
+          <w:spacing w:val="3"/>
+        </w:rPr>
+        <w:t>accuracy</w:t>
+      </w:r>
+      <w:r>
+        <w:rPr>
+          <w:rFonts w:hint="default" w:ascii="Times New Roman" w:hAnsi="Times New Roman" w:cs="Times New Roman"/>
+        </w:rPr>
+        <w:t xml:space="preserve"> </w:t>
+      </w:r>
+      <w:r>
+        <w:rPr>
+          <w:rFonts w:hint="default" w:ascii="Times New Roman" w:hAnsi="Times New Roman" w:cs="Times New Roman"/>
+          <w:spacing w:val="10"/>
+        </w:rPr>
+        <w:t>with</w:t>
+      </w:r>
+      <w:r>
+        <w:rPr>
+          <w:rFonts w:hint="default" w:ascii="Times New Roman" w:hAnsi="Times New Roman" w:cs="Times New Roman"/>
+          <w:spacing w:val="30"/>
+          <w:w w:val="101"/>
+        </w:rPr>
+        <w:t xml:space="preserve"> </w:t>
+      </w:r>
+      <w:r>
+        <w:rPr>
+          <w:rFonts w:hint="default" w:ascii="Times New Roman" w:hAnsi="Times New Roman" w:cs="Times New Roman"/>
+          <w:spacing w:val="10"/>
+        </w:rPr>
+        <w:t>GPT,</w:t>
+      </w:r>
+      <w:r>
+        <w:rPr>
+          <w:rFonts w:hint="default" w:ascii="Times New Roman" w:hAnsi="Times New Roman" w:cs="Times New Roman"/>
+          <w:spacing w:val="30"/>
+          <w:w w:val="101"/>
+        </w:rPr>
+        <w:t xml:space="preserve"> </w:t>
+      </w:r>
+      <w:r>
+        <w:rPr>
+          <w:rFonts w:hint="default" w:ascii="Times New Roman" w:hAnsi="Times New Roman" w:cs="Times New Roman"/>
+          <w:spacing w:val="10"/>
+        </w:rPr>
+        <w:t>a</w:t>
+      </w:r>
+      <w:r>
+        <w:rPr>
+          <w:rFonts w:hint="default" w:ascii="Times New Roman" w:hAnsi="Times New Roman" w:cs="Times New Roman"/>
+          <w:spacing w:val="28"/>
+          <w:w w:val="101"/>
+        </w:rPr>
+        <w:t xml:space="preserve"> </w:t>
+      </w:r>
+      <w:r>
+        <w:rPr>
+          <w:rFonts w:hint="default" w:ascii="Times New Roman" w:hAnsi="Times New Roman" w:cs="Times New Roman"/>
+          <w:spacing w:val="10"/>
+        </w:rPr>
+        <w:t>LLM</w:t>
+      </w:r>
+      <w:r>
+        <w:rPr>
+          <w:rFonts w:hint="default" w:ascii="Times New Roman" w:hAnsi="Times New Roman" w:cs="Times New Roman"/>
+          <w:spacing w:val="25"/>
+        </w:rPr>
+        <w:t xml:space="preserve"> </w:t>
+      </w:r>
+      <w:r>
+        <w:rPr>
+          <w:rFonts w:hint="default" w:ascii="Times New Roman" w:hAnsi="Times New Roman" w:cs="Times New Roman"/>
+          <w:spacing w:val="10"/>
+        </w:rPr>
+        <w:t>with</w:t>
+      </w:r>
+      <w:r>
+        <w:rPr>
+          <w:rFonts w:hint="default" w:ascii="Times New Roman" w:hAnsi="Times New Roman" w:cs="Times New Roman"/>
+          <w:spacing w:val="31"/>
+        </w:rPr>
+        <w:t xml:space="preserve"> </w:t>
+      </w:r>
+      <w:r>
         <w:rPr>
           <w:rFonts w:hint="default" w:ascii="Times New Roman" w:hAnsi="Times New Roman" w:cs="Times New Roman"/>
           <w:color w:val="000000"/>
@@ -1466,122 +1616,7 @@
             </w14:solidFill>
           </w14:textFill>
         </w:rPr>
-      </w:pPr>
-      <w:r>
-        <w:rPr>
-          <w:rFonts w:hint="default" w:ascii="Times New Roman" w:hAnsi="Times New Roman" w:cs="Times New Roman"/>
-          <w:spacing w:val="3"/>
-        </w:rPr>
-        <w:t>the</w:t>
-      </w:r>
-      <w:r>
-        <w:rPr>
-          <w:rFonts w:hint="default" w:ascii="Times New Roman" w:hAnsi="Times New Roman" w:cs="Times New Roman"/>
-          <w:spacing w:val="30"/>
-          <w:w w:val="101"/>
-        </w:rPr>
-        <w:t xml:space="preserve"> </w:t>
-      </w:r>
-      <w:r>
-        <w:rPr>
-          <w:rFonts w:hint="default" w:ascii="Times New Roman" w:hAnsi="Times New Roman" w:cs="Times New Roman"/>
-          <w:spacing w:val="3"/>
-        </w:rPr>
-        <w:t>accuracy</w:t>
-      </w:r>
-      <w:r>
-        <w:rPr>
-          <w:rFonts w:hint="default" w:ascii="Times New Roman" w:hAnsi="Times New Roman" w:cs="Times New Roman"/>
-        </w:rPr>
-        <w:t xml:space="preserve"> </w:t>
-      </w:r>
-      <w:r>
-        <w:rPr>
-          <w:rFonts w:hint="default" w:ascii="Times New Roman" w:hAnsi="Times New Roman" w:cs="Times New Roman"/>
-          <w:spacing w:val="10"/>
-        </w:rPr>
-        <w:t>with</w:t>
-      </w:r>
-      <w:r>
-        <w:rPr>
-          <w:rFonts w:hint="default" w:ascii="Times New Roman" w:hAnsi="Times New Roman" w:cs="Times New Roman"/>
-          <w:spacing w:val="30"/>
-          <w:w w:val="101"/>
-        </w:rPr>
-        <w:t xml:space="preserve"> </w:t>
-      </w:r>
-      <w:r>
-        <w:rPr>
-          <w:rFonts w:hint="default" w:ascii="Times New Roman" w:hAnsi="Times New Roman" w:cs="Times New Roman"/>
-          <w:spacing w:val="10"/>
-        </w:rPr>
-        <w:t>GPT,</w:t>
-      </w:r>
-      <w:r>
-        <w:rPr>
-          <w:rFonts w:hint="default" w:ascii="Times New Roman" w:hAnsi="Times New Roman" w:cs="Times New Roman"/>
-          <w:spacing w:val="30"/>
-          <w:w w:val="101"/>
-        </w:rPr>
-        <w:t xml:space="preserve"> </w:t>
-      </w:r>
-      <w:r>
-        <w:rPr>
-          <w:rFonts w:hint="default" w:ascii="Times New Roman" w:hAnsi="Times New Roman" w:cs="Times New Roman"/>
-          <w:spacing w:val="10"/>
-        </w:rPr>
-        <w:t>a</w:t>
-      </w:r>
-      <w:r>
-        <w:rPr>
-          <w:rFonts w:hint="default" w:ascii="Times New Roman" w:hAnsi="Times New Roman" w:cs="Times New Roman"/>
-          <w:spacing w:val="28"/>
-          <w:w w:val="101"/>
-        </w:rPr>
-        <w:t xml:space="preserve"> </w:t>
-      </w:r>
-      <w:r>
-        <w:rPr>
-          <w:rFonts w:hint="default" w:ascii="Times New Roman" w:hAnsi="Times New Roman" w:cs="Times New Roman"/>
-          <w:spacing w:val="10"/>
-        </w:rPr>
-        <w:t>LLM</w:t>
-      </w:r>
-      <w:r>
-        <w:rPr>
-          <w:rFonts w:hint="default" w:ascii="Times New Roman" w:hAnsi="Times New Roman" w:cs="Times New Roman"/>
-          <w:spacing w:val="25"/>
-        </w:rPr>
-        <w:t xml:space="preserve"> </w:t>
-      </w:r>
-      <w:r>
-        <w:rPr>
-          <w:rFonts w:hint="default" w:ascii="Times New Roman" w:hAnsi="Times New Roman" w:cs="Times New Roman"/>
-          <w:spacing w:val="10"/>
-        </w:rPr>
-        <w:t>with</w:t>
-      </w:r>
-      <w:r>
-        <w:rPr>
-          <w:rFonts w:hint="default" w:ascii="Times New Roman" w:hAnsi="Times New Roman" w:cs="Times New Roman"/>
-          <w:spacing w:val="31"/>
-        </w:rPr>
-        <w:t xml:space="preserve"> </w:t>
-      </w:r>
-      <w:r>
-        <w:rPr>
-          <w:rFonts w:hint="default" w:ascii="Times New Roman" w:hAnsi="Times New Roman" w:cs="Times New Roman"/>
-          <w:color w:val="000000"/>
-          <w:spacing w:val="10"/>
-          <w14:textFill>
-            <w14:solidFill>
-              <w14:srgbClr w14:val="000000">
-                <w14:alpha w14:val="392"/>
-              </w14:srgbClr>
-            </w14:solidFill>
-          </w14:textFill>
-        </w:rPr>
-        <w:t xml:space="preserve">directly prompting.The fine-tuned model will be evaluated </w:t>
+        <w:t>directly prompting.The</w:t>
       </w:r>
       <w:r>
         <w:rPr>
@@ -1597,7 +1632,7 @@
             </w14:solidFill>
           </w14:textFill>
         </w:rPr>
-        <w:t>from several aspects</w:t>
+        <w:t>se</w:t>
       </w:r>
       <w:r>
         <w:rPr>
@@ -1612,14 +1647,25 @@
             </w14:solidFill>
           </w14:textFill>
         </w:rPr>
-        <w:t>, such as accuracy, precision, recall, and F1 score, with the goal of achieving an accuracy higher than the baseline of 65% on the Recipe-MPR dataset.</w:t>
-      </w:r>
-    </w:p>
-    <w:p>
-      <w:pPr>
-        <w:pStyle w:val="2"/>
-        <w:spacing w:before="61" w:line="242" w:lineRule="auto"/>
-        <w:ind w:left="85" w:hanging="78"/>
+        <w:t xml:space="preserve"> fine-tuned model</w:t>
+      </w:r>
+      <w:r>
+        <w:rPr>
+          <w:rFonts w:hint="eastAsia" w:ascii="Times New Roman" w:hAnsi="Times New Roman" w:eastAsia="宋体" w:cs="Times New Roman"/>
+          <w:color w:val="000000"/>
+          <w:spacing w:val="10"/>
+          <w:lang w:val="en-US" w:eastAsia="zh-CN"/>
+          <w14:textFill>
+            <w14:solidFill>
+              <w14:srgbClr w14:val="000000">
+                <w14:alpha w14:val="392"/>
+              </w14:srgbClr>
+            </w14:solidFill>
+          </w14:textFill>
+        </w:rPr>
+        <w:t>s</w:t>
+      </w:r>
+      <w:r>
         <w:rPr>
           <w:rFonts w:hint="default" w:ascii="Times New Roman" w:hAnsi="Times New Roman" w:cs="Times New Roman"/>
           <w:color w:val="000000"/>
@@ -1632,6 +1678,73 @@
             </w14:solidFill>
           </w14:textFill>
         </w:rPr>
+        <w:t xml:space="preserve"> will be evaluated </w:t>
+      </w:r>
+      <w:r>
+        <w:rPr>
+          <w:rFonts w:hint="eastAsia" w:ascii="Times New Roman" w:hAnsi="Times New Roman" w:eastAsia="宋体" w:cs="Times New Roman"/>
+          <w:color w:val="000000"/>
+          <w:spacing w:val="10"/>
+          <w:lang w:val="en-US" w:eastAsia="zh-CN"/>
+          <w14:textFill>
+            <w14:solidFill>
+              <w14:srgbClr w14:val="000000">
+                <w14:alpha w14:val="392"/>
+              </w14:srgbClr>
+            </w14:solidFill>
+          </w14:textFill>
+        </w:rPr>
+        <w:t>from several aspects</w:t>
+      </w:r>
+      <w:r>
+        <w:rPr>
+          <w:rFonts w:hint="default" w:ascii="Times New Roman" w:hAnsi="Times New Roman" w:cs="Times New Roman"/>
+          <w:color w:val="000000"/>
+          <w:spacing w:val="10"/>
+          <w14:textFill>
+            <w14:solidFill>
+              <w14:srgbClr w14:val="000000">
+                <w14:alpha w14:val="392"/>
+              </w14:srgbClr>
+            </w14:solidFill>
+          </w14:textFill>
+        </w:rPr>
+        <w:t>, such as accuracy, precision, recall, and F1 score, with the goal of achieving an accuracy higher than the baseline of 65% on the Recipe-MPR dataset.</w:t>
+      </w:r>
+      <w:r>
+        <w:rPr>
+          <w:rFonts w:hint="eastAsia" w:ascii="Times New Roman" w:hAnsi="Times New Roman" w:eastAsia="宋体" w:cs="Times New Roman"/>
+          <w:color w:val="000000"/>
+          <w:spacing w:val="10"/>
+          <w:lang w:val="en-US" w:eastAsia="zh-CN"/>
+          <w14:textFill>
+            <w14:solidFill>
+              <w14:srgbClr w14:val="000000">
+                <w14:alpha w14:val="392"/>
+              </w14:srgbClr>
+            </w14:solidFill>
+          </w14:textFill>
+        </w:rPr>
+        <w:t xml:space="preserve"> We will also compare different fine-tuned models to analysis which is the best.</w:t>
+      </w:r>
+    </w:p>
+    <w:p>
+      <w:pPr>
+        <w:pStyle w:val="2"/>
+        <w:spacing w:before="61" w:line="242" w:lineRule="auto"/>
+        <w:ind w:left="85" w:hanging="78"/>
+        <w:rPr>
+          <w:rFonts w:hint="default" w:ascii="Times New Roman" w:hAnsi="Times New Roman" w:cs="Times New Roman"/>
+          <w:color w:val="000000"/>
+          <w:spacing w:val="10"/>
+          <w14:textFill>
+            <w14:solidFill>
+              <w14:srgbClr w14:val="000000">
+                <w14:alpha w14:val="392"/>
+              </w14:srgbClr>
+            </w14:solidFill>
+          </w14:textFill>
+        </w:rPr>
       </w:pPr>
     </w:p>
     <w:p>
@@ -1647,6 +1760,10 @@
       <w:r>
         <w:rPr>
           <w:rFonts w:hint="default" w:ascii="Times New Roman" w:hAnsi="Times New Roman" w:cs="Times New Roman"/>
+          <w:b/>
+          <w:bCs/>
+          <w:i/>
+          <w:iCs/>
           <w:spacing w:val="7"/>
         </w:rPr>
         <w:t>Motivation</w:t>
@@ -1654,10 +1771,22 @@
       <w:r>
         <w:rPr>
           <w:rFonts w:hint="default" w:ascii="Times New Roman" w:hAnsi="Times New Roman" w:cs="Times New Roman"/>
+          <w:b/>
+          <w:bCs/>
+          <w:i/>
+          <w:iCs/>
           <w:spacing w:val="16"/>
           <w:w w:val="101"/>
         </w:rPr>
-        <w:t xml:space="preserve">   </w:t>
+        <w:t xml:space="preserve">  </w:t>
+      </w:r>
+      <w:r>
+        <w:rPr>
+          <w:rFonts w:hint="default" w:ascii="Times New Roman" w:hAnsi="Times New Roman" w:cs="Times New Roman"/>
+          <w:spacing w:val="16"/>
+          <w:w w:val="101"/>
+        </w:rPr>
+        <w:t xml:space="preserve"> </w:t>
       </w:r>
     </w:p>
     <w:p>
@@ -1677,7 +1806,7 @@
           <w:spacing w:val="7"/>
           <w:lang w:val="en-US" w:eastAsia="zh-CN"/>
         </w:rPr>
-        <w:t>According to researchers(Brown et al., 2020), nowadays, the rise of large language models (LLMs) has improved a lot in dealing question answering (QA). However, most LLMs need large amounts of data to build their own corpus and also require tons of computional resources. Therefore, how to reduce the training and applying hardware and dataset threshold while maintaining the performance with original LLMs is still a hot topic for researchers.</w:t>
+        <w:t>According to researchers(Brown et al., 2020), nowadays, the rise of large language models (LLMs) has improved a lot in dealing question answering (QA). However, most LLMs need large amounts of data to build their own corpus and also require tons of computional resources. Therefore, how to reduce hardware and dataset threshold while maintaining the performance with original LLMs is a hot topic for researchers.</w:t>
       </w:r>
     </w:p>
     <w:p>
@@ -1730,9 +1859,8 @@
         <w:spacing w:before="77" w:line="219" w:lineRule="auto"/>
         <w:ind w:left="6"/>
         <w:rPr>
-          <w:rFonts w:hint="default" w:ascii="Times New Roman" w:hAnsi="Times New Roman" w:eastAsia="宋体" w:cs="Times New Roman"/>
+          <w:rFonts w:hint="default" w:ascii="Times New Roman" w:hAnsi="Times New Roman" w:cs="Times New Roman"/>
           <w:spacing w:val="7"/>
-          <w:lang w:val="en-US" w:eastAsia="zh-CN"/>
         </w:rPr>
       </w:pPr>
       <w:r>
@@ -1741,7 +1869,7 @@
           <w:spacing w:val="7"/>
           <w:lang w:val="en-US" w:eastAsia="zh-CN"/>
         </w:rPr>
-        <w:t>Now comparing these two methods, from our perspective, although Knowledge Distillation could transfer the features of dataset to small model, it would be complex for us, since it requires a well-design transfer process and also needs a good enough teacher to generate Soft Labels so it can pass enough critical information to student model. Futher more, according to Liu, Li, et al.(2021), to make student model performance effectively, more teacher should be employed with a special combination method to weight all output from teachers. On the contrast, Fine-Tuning has lower entry threshold because pre-training model has lots fo general knowledge, so the only thing to is providing different datasets which match our objective.</w:t>
+        <w:t>Now comparing these two methods, from our perspective, although Knowledge Distillation could transfer the features of dataset to small model, it would be complex for us, since it requires a well-design transfer process and also needs a good enough teacher to generate Soft Labels so it can pass enough critical information to student model. Futher more, according to Liu, Li, et al.(2021), to make student model performance effectively, more teacher should be employed with a special combination method to weight all output from teachers. On the contrast, Fine-Tuning has lower entry threshold because pre-training model has lots fo general knowledge, so the only thing to do is providing different datasets which match our objective.</w:t>
       </w:r>
     </w:p>
     <w:p>
@@ -1779,13 +1907,252 @@
           <w:spacing w:val="7"/>
           <w:lang w:val="en-US" w:eastAsia="zh-CN"/>
         </w:rPr>
-        <w:t>use BERT as a pre-training model, to do fine-tune works on dataset Recipe-MPR. Our goal is by using Fine-Tuning to find a possible way to reduce the requirement of dataset and computation resources, while maintain the accuracy with LLMs as much as possible. To achieve this, We will first divide two datasets, one for training, the other for testing our model. When testing our model, we will do mutiple tests, comparing their output with true lables. We expect that this Fine-Tuning model could reach the 65%  accuracy baseline.</w:t>
+        <w:t>use several pre-training models, using dataset Recipe-MPR. Our goal is by using Fine-Tuning to find a possible way and a relatively optimal model to reduce the requirement of dataset and computation resources, while maintain the accuracy with LLMs as much as possible. To achieve this, we will do mutiple tests, comparing their output with true lables. We expect that these Fine-Tuning model could reach the 65% accuracy baseline. Then we will also compare the performance between these models to analysis which is best.</w:t>
       </w:r>
     </w:p>
     <w:p>
       <w:pPr>
         <w:pStyle w:val="2"/>
-        <w:spacing w:line="308" w:lineRule="auto"/>
+        <w:spacing w:before="61" w:line="219" w:lineRule="auto"/>
+        <w:ind w:left="7"/>
+        <w:rPr>
+          <w:rFonts w:hint="default" w:ascii="Times New Roman" w:hAnsi="Times New Roman" w:cs="Times New Roman"/>
+        </w:rPr>
+      </w:pPr>
+      <w:r>
+        <w:rPr>
+          <w:rFonts w:hint="default" w:ascii="Times New Roman" w:hAnsi="Times New Roman" w:cs="Times New Roman"/>
+          <w:b/>
+          <w:bCs/>
+          <w:i/>
+          <w:iCs/>
+          <w:spacing w:val="5"/>
+        </w:rPr>
+        <w:t>Requirements</w:t>
+      </w:r>
+      <w:r>
+        <w:rPr>
+          <w:rFonts w:hint="default" w:ascii="Times New Roman" w:hAnsi="Times New Roman" w:cs="Times New Roman"/>
+          <w:spacing w:val="5"/>
+        </w:rPr>
+        <w:t xml:space="preserve">   The final submission</w:t>
+      </w:r>
+      <w:r>
+        <w:rPr>
+          <w:rFonts w:hint="default" w:ascii="Times New Roman" w:hAnsi="Times New Roman" w:cs="Times New Roman"/>
+          <w:spacing w:val="32"/>
+        </w:rPr>
+        <w:t xml:space="preserve"> </w:t>
+      </w:r>
+      <w:r>
+        <w:rPr>
+          <w:rFonts w:hint="default" w:ascii="Times New Roman" w:hAnsi="Times New Roman" w:cs="Times New Roman"/>
+          <w:spacing w:val="5"/>
+        </w:rPr>
+        <w:t>should</w:t>
+      </w:r>
+      <w:r>
+        <w:rPr>
+          <w:rFonts w:hint="default" w:ascii="Times New Roman" w:hAnsi="Times New Roman" w:cs="Times New Roman"/>
+          <w:spacing w:val="14"/>
+        </w:rPr>
+        <w:t xml:space="preserve"> </w:t>
+      </w:r>
+      <w:r>
+        <w:rPr>
+          <w:rFonts w:hint="default" w:ascii="Times New Roman" w:hAnsi="Times New Roman" w:cs="Times New Roman"/>
+          <w:spacing w:val="5"/>
+        </w:rPr>
+        <w:t>address</w:t>
+      </w:r>
+      <w:r>
+        <w:rPr>
+          <w:rFonts w:hint="default" w:ascii="Times New Roman" w:hAnsi="Times New Roman" w:cs="Times New Roman"/>
+          <w:spacing w:val="12"/>
+        </w:rPr>
+        <w:t xml:space="preserve"> </w:t>
+      </w:r>
+      <w:r>
+        <w:rPr>
+          <w:rFonts w:hint="default" w:ascii="Times New Roman" w:hAnsi="Times New Roman" w:cs="Times New Roman"/>
+          <w:spacing w:val="5"/>
+        </w:rPr>
+        <w:t>the</w:t>
+      </w:r>
+      <w:r>
+        <w:rPr>
+          <w:rFonts w:hint="default" w:ascii="Times New Roman" w:hAnsi="Times New Roman" w:cs="Times New Roman"/>
+          <w:spacing w:val="12"/>
+        </w:rPr>
+        <w:t xml:space="preserve"> </w:t>
+      </w:r>
+      <w:r>
+        <w:rPr>
+          <w:rFonts w:hint="default" w:ascii="Times New Roman" w:hAnsi="Times New Roman" w:cs="Times New Roman"/>
+          <w:spacing w:val="5"/>
+        </w:rPr>
+        <w:t>following</w:t>
+      </w:r>
+      <w:r>
+        <w:rPr>
+          <w:rFonts w:hint="default" w:ascii="Times New Roman" w:hAnsi="Times New Roman" w:cs="Times New Roman"/>
+          <w:spacing w:val="12"/>
+        </w:rPr>
+        <w:t xml:space="preserve"> </w:t>
+      </w:r>
+      <w:r>
+        <w:rPr>
+          <w:rFonts w:hint="default" w:ascii="Times New Roman" w:hAnsi="Times New Roman" w:cs="Times New Roman"/>
+          <w:spacing w:val="5"/>
+        </w:rPr>
+        <w:t>requirements</w:t>
+      </w:r>
+      <w:r>
+        <w:rPr>
+          <w:rFonts w:hint="default" w:ascii="Times New Roman" w:hAnsi="Times New Roman" w:cs="Times New Roman"/>
+          <w:spacing w:val="9"/>
+        </w:rPr>
+        <w:t xml:space="preserve"> </w:t>
+      </w:r>
+      <w:r>
+        <w:rPr>
+          <w:rFonts w:hint="default" w:ascii="Times New Roman" w:hAnsi="Times New Roman" w:cs="Times New Roman"/>
+          <w:spacing w:val="5"/>
+        </w:rPr>
+        <w:t>while</w:t>
+      </w:r>
+      <w:r>
+        <w:rPr>
+          <w:rFonts w:hint="default" w:ascii="Times New Roman" w:hAnsi="Times New Roman" w:cs="Times New Roman"/>
+          <w:spacing w:val="12"/>
+        </w:rPr>
+        <w:t xml:space="preserve"> </w:t>
+      </w:r>
+      <w:r>
+        <w:rPr>
+          <w:rFonts w:hint="default" w:ascii="Times New Roman" w:hAnsi="Times New Roman" w:cs="Times New Roman"/>
+          <w:spacing w:val="5"/>
+        </w:rPr>
+        <w:t>the</w:t>
+      </w:r>
+      <w:r>
+        <w:rPr>
+          <w:rFonts w:hint="default" w:ascii="Times New Roman" w:hAnsi="Times New Roman" w:cs="Times New Roman"/>
+          <w:spacing w:val="15"/>
+          <w:w w:val="101"/>
+        </w:rPr>
+        <w:t xml:space="preserve"> </w:t>
+      </w:r>
+      <w:r>
+        <w:rPr>
+          <w:rFonts w:hint="default" w:ascii="Times New Roman" w:hAnsi="Times New Roman" w:cs="Times New Roman"/>
+          <w:spacing w:val="5"/>
+        </w:rPr>
+        <w:t>details</w:t>
+      </w:r>
+      <w:r>
+        <w:rPr>
+          <w:rFonts w:hint="default" w:ascii="Times New Roman" w:hAnsi="Times New Roman" w:cs="Times New Roman"/>
+          <w:spacing w:val="13"/>
+        </w:rPr>
+        <w:t xml:space="preserve"> </w:t>
+      </w:r>
+      <w:r>
+        <w:rPr>
+          <w:rFonts w:hint="default" w:ascii="Times New Roman" w:hAnsi="Times New Roman" w:cs="Times New Roman"/>
+          <w:spacing w:val="5"/>
+        </w:rPr>
+        <w:t>can</w:t>
+      </w:r>
+    </w:p>
+    <w:p>
+      <w:pPr>
+        <w:pStyle w:val="2"/>
+        <w:spacing w:before="51" w:line="219" w:lineRule="auto"/>
+        <w:rPr>
+          <w:rFonts w:hint="default" w:ascii="Times New Roman" w:hAnsi="Times New Roman" w:cs="Times New Roman"/>
+        </w:rPr>
+      </w:pPr>
+      <w:r>
+        <w:rPr>
+          <w:rFonts w:hint="default" w:ascii="Times New Roman" w:hAnsi="Times New Roman" w:cs="Times New Roman"/>
+          <w:spacing w:val="4"/>
+        </w:rPr>
+        <w:t>be freely decided by th</w:t>
+      </w:r>
+      <w:r>
+        <w:rPr>
+          <w:rFonts w:hint="default" w:ascii="Times New Roman" w:hAnsi="Times New Roman" w:cs="Times New Roman"/>
+          <w:spacing w:val="3"/>
+        </w:rPr>
+        <w:t>e group members.</w:t>
+      </w:r>
+    </w:p>
+    <w:p>
+      <w:pPr>
+        <w:pStyle w:val="2"/>
+        <w:spacing w:before="176" w:line="196" w:lineRule="auto"/>
+        <w:ind w:firstLine="212" w:firstLineChars="100"/>
+        <w:outlineLvl w:val="1"/>
+        <w:rPr>
+          <w:rFonts w:hint="eastAsia" w:ascii="Times New Roman" w:hAnsi="Times New Roman" w:eastAsia="宋体" w:cs="Times New Roman"/>
+          <w:lang w:val="en-US" w:eastAsia="zh-CN"/>
+        </w:rPr>
+      </w:pPr>
+      <w:r>
+        <w:rPr>
+          <w:rFonts w:hint="default" w:ascii="Times New Roman" w:hAnsi="Times New Roman" w:cs="Times New Roman"/>
+          <w:spacing w:val="1"/>
+        </w:rPr>
+        <w:t>1.</w:t>
+      </w:r>
+      <w:r>
+        <w:rPr>
+          <w:rFonts w:hint="default" w:ascii="Times New Roman" w:hAnsi="Times New Roman" w:cs="Times New Roman"/>
+          <w:spacing w:val="55"/>
+          <w:w w:val="101"/>
+        </w:rPr>
+        <w:t xml:space="preserve"> </w:t>
+      </w:r>
+      <w:r>
+        <w:rPr>
+          <w:rFonts w:hint="eastAsia" w:ascii="Times New Roman" w:hAnsi="Times New Roman" w:eastAsia="宋体" w:cs="Times New Roman"/>
+          <w:lang w:val="en-US" w:eastAsia="zh-CN"/>
+        </w:rPr>
+        <w:t>By Fine-tuning models, we need our models to achieve 65% accuracy baseline.</w:t>
+      </w:r>
+    </w:p>
+    <w:p>
+      <w:pPr>
+        <w:pStyle w:val="2"/>
+        <w:spacing w:before="61" w:line="219" w:lineRule="auto"/>
+        <w:ind w:firstLine="220" w:firstLineChars="100"/>
+        <w:rPr>
+          <w:rFonts w:hint="default" w:ascii="Times New Roman" w:hAnsi="Times New Roman" w:cs="Times New Roman"/>
+          <w:spacing w:val="5"/>
+          <w:lang w:val="en-US" w:eastAsia="zh-CN"/>
+        </w:rPr>
+      </w:pPr>
+      <w:r>
+        <w:rPr>
+          <w:rFonts w:hint="default" w:ascii="Times New Roman" w:hAnsi="Times New Roman" w:cs="Times New Roman"/>
+          <w:spacing w:val="5"/>
+        </w:rPr>
+        <w:t xml:space="preserve">2. </w:t>
+      </w:r>
+      <w:r>
+        <w:rPr>
+          <w:rFonts w:hint="eastAsia" w:ascii="Times New Roman" w:hAnsi="Times New Roman" w:cs="Times New Roman"/>
+          <w:spacing w:val="5"/>
+          <w:lang w:val="en-US" w:eastAsia="zh-CN"/>
+        </w:rPr>
+        <w:t>By comparing different models, we need to find out which model performs best.</w:t>
+      </w:r>
+    </w:p>
+    <w:p>
+      <w:pPr>
+        <w:pStyle w:val="2"/>
+        <w:spacing w:line="323" w:lineRule="auto"/>
         <w:rPr>
           <w:rFonts w:hint="default" w:ascii="Times New Roman" w:hAnsi="Times New Roman" w:cs="Times New Roman"/>
         </w:rPr>
@@ -1794,16 +2161,238 @@
     <w:p>
       <w:pPr>
         <w:pStyle w:val="2"/>
-        <w:spacing w:line="308" w:lineRule="auto"/>
+        <w:spacing w:before="61" w:line="219" w:lineRule="auto"/>
+        <w:ind w:left="6"/>
         <w:rPr>
           <w:rFonts w:hint="default" w:ascii="Times New Roman" w:hAnsi="Times New Roman" w:cs="Times New Roman"/>
         </w:rPr>
       </w:pPr>
+      <w:r>
+        <w:rPr>
+          <w:rFonts w:hint="default" w:ascii="Times New Roman" w:hAnsi="Times New Roman" w:cs="Times New Roman"/>
+          <w:b/>
+          <w:bCs/>
+          <w:i/>
+          <w:iCs/>
+          <w:spacing w:val="4"/>
+        </w:rPr>
+        <w:t xml:space="preserve">Milestones </w:t>
+      </w:r>
+      <w:r>
+        <w:rPr>
+          <w:rFonts w:hint="default" w:ascii="Times New Roman" w:hAnsi="Times New Roman" w:cs="Times New Roman"/>
+          <w:spacing w:val="4"/>
+        </w:rPr>
+        <w:t xml:space="preserve">  The following milestones are to be accomplished through semester.</w:t>
+      </w:r>
     </w:p>
     <w:p>
       <w:pPr>
         <w:pStyle w:val="2"/>
-        <w:spacing w:line="308" w:lineRule="auto"/>
+        <w:numPr>
+          <w:ilvl w:val="0"/>
+          <w:numId w:val="1"/>
+        </w:numPr>
+        <w:spacing w:before="170" w:line="203" w:lineRule="auto"/>
+        <w:ind w:left="288"/>
+        <w:outlineLvl w:val="1"/>
+        <w:rPr>
+          <w:rFonts w:hint="eastAsia" w:ascii="Times New Roman" w:hAnsi="Times New Roman" w:eastAsia="宋体" w:cs="Times New Roman"/>
+          <w:spacing w:val="4"/>
+          <w:lang w:val="en-US" w:eastAsia="zh-CN"/>
+        </w:rPr>
+      </w:pPr>
+      <w:r>
+        <w:rPr>
+          <w:rFonts w:hint="default" w:ascii="Times New Roman" w:hAnsi="Times New Roman" w:cs="Times New Roman"/>
+          <w:spacing w:val="4"/>
+        </w:rPr>
+        <w:t xml:space="preserve">Dataset </w:t>
+      </w:r>
+      <w:r>
+        <w:rPr>
+          <w:rFonts w:hint="eastAsia" w:ascii="Times New Roman" w:hAnsi="Times New Roman" w:eastAsia="宋体" w:cs="Times New Roman"/>
+          <w:spacing w:val="4"/>
+          <w:lang w:val="en-US" w:eastAsia="zh-CN"/>
+        </w:rPr>
+        <w:t>and</w:t>
+      </w:r>
+      <w:r>
+        <w:rPr>
+          <w:rFonts w:hint="default" w:ascii="Times New Roman" w:hAnsi="Times New Roman" w:cs="Times New Roman"/>
+          <w:spacing w:val="4"/>
+        </w:rPr>
+        <w:t xml:space="preserve"> Baselines</w:t>
+      </w:r>
+      <w:r>
+        <w:rPr>
+          <w:rFonts w:hint="eastAsia" w:ascii="Times New Roman" w:hAnsi="Times New Roman" w:eastAsia="宋体" w:cs="Times New Roman"/>
+          <w:spacing w:val="4"/>
+          <w:lang w:val="en-US" w:eastAsia="zh-CN"/>
+        </w:rPr>
+        <w:t>: Exploration our dataset Recipe-MPR, establish ~65% baseline accuracy.</w:t>
+      </w:r>
+    </w:p>
+    <w:p>
+      <w:pPr>
+        <w:pStyle w:val="2"/>
+        <w:numPr>
+          <w:ilvl w:val="0"/>
+          <w:numId w:val="1"/>
+        </w:numPr>
+        <w:spacing w:before="170" w:line="203" w:lineRule="auto"/>
+        <w:ind w:left="288"/>
+        <w:outlineLvl w:val="1"/>
+        <w:rPr>
+          <w:rFonts w:hint="default" w:ascii="Times New Roman" w:hAnsi="Times New Roman" w:eastAsia="宋体" w:cs="Times New Roman"/>
+          <w:spacing w:val="4"/>
+          <w:lang w:val="en-US" w:eastAsia="zh-CN"/>
+        </w:rPr>
+      </w:pPr>
+      <w:r>
+        <w:rPr>
+          <w:rFonts w:hint="default" w:ascii="Times New Roman" w:hAnsi="Times New Roman" w:eastAsia="宋体" w:cs="Times New Roman"/>
+          <w:spacing w:val="4"/>
+          <w:lang w:val="en-US" w:eastAsia="zh-CN"/>
+        </w:rPr>
+        <w:t>Model Setup</w:t>
+      </w:r>
+      <w:r>
+        <w:rPr>
+          <w:rFonts w:hint="eastAsia" w:ascii="Times New Roman" w:hAnsi="Times New Roman" w:eastAsia="宋体" w:cs="Times New Roman"/>
+          <w:spacing w:val="4"/>
+          <w:lang w:val="en-US" w:eastAsia="zh-CN"/>
+        </w:rPr>
+        <w:t xml:space="preserve">: First find models which fit for our researching and not beyond our training hardware capacity; Then set hyperparameter to train </w:t>
+      </w:r>
+      <w:r>
+        <w:rPr>
+          <w:rFonts w:hint="default" w:ascii="Times New Roman" w:hAnsi="Times New Roman" w:eastAsia="宋体" w:cs="Times New Roman"/>
+          <w:spacing w:val="4"/>
+          <w:lang w:val="en-US" w:eastAsia="zh-CN"/>
+        </w:rPr>
+        <w:t>Fine-tune</w:t>
+      </w:r>
+      <w:r>
+        <w:rPr>
+          <w:rFonts w:hint="eastAsia" w:ascii="Times New Roman" w:hAnsi="Times New Roman" w:eastAsia="宋体" w:cs="Times New Roman"/>
+          <w:spacing w:val="4"/>
+          <w:lang w:val="en-US" w:eastAsia="zh-CN"/>
+        </w:rPr>
+        <w:t xml:space="preserve"> several</w:t>
+      </w:r>
+      <w:r>
+        <w:rPr>
+          <w:rFonts w:hint="default" w:ascii="Times New Roman" w:hAnsi="Times New Roman" w:eastAsia="宋体" w:cs="Times New Roman"/>
+          <w:spacing w:val="4"/>
+          <w:lang w:val="en-US" w:eastAsia="zh-CN"/>
+        </w:rPr>
+        <w:t xml:space="preserve"> pretrained models;</w:t>
+      </w:r>
+      <w:r>
+        <w:rPr>
+          <w:rFonts w:hint="eastAsia" w:ascii="Times New Roman" w:hAnsi="Times New Roman" w:eastAsia="宋体" w:cs="Times New Roman"/>
+          <w:spacing w:val="4"/>
+          <w:lang w:val="en-US" w:eastAsia="zh-CN"/>
+        </w:rPr>
+        <w:t xml:space="preserve"> For different models, the hyperparameter may be various.</w:t>
+      </w:r>
+    </w:p>
+    <w:p>
+      <w:pPr>
+        <w:pStyle w:val="2"/>
+        <w:numPr>
+          <w:ilvl w:val="0"/>
+          <w:numId w:val="1"/>
+        </w:numPr>
+        <w:spacing w:before="170" w:line="203" w:lineRule="auto"/>
+        <w:ind w:left="288"/>
+        <w:outlineLvl w:val="1"/>
+        <w:rPr>
+          <w:rFonts w:hint="default" w:ascii="Times New Roman" w:hAnsi="Times New Roman" w:eastAsia="宋体" w:cs="Times New Roman"/>
+          <w:spacing w:val="4"/>
+          <w:lang w:val="en-US" w:eastAsia="zh-CN"/>
+        </w:rPr>
+      </w:pPr>
+      <w:r>
+        <w:rPr>
+          <w:rFonts w:hint="default" w:ascii="Times New Roman" w:hAnsi="Times New Roman" w:eastAsia="宋体" w:cs="Times New Roman"/>
+          <w:spacing w:val="4"/>
+          <w:lang w:val="en-US" w:eastAsia="zh-CN"/>
+        </w:rPr>
+        <w:t>LLM Prompting Comparisons</w:t>
+      </w:r>
+      <w:r>
+        <w:rPr>
+          <w:rFonts w:hint="eastAsia" w:ascii="Times New Roman" w:hAnsi="Times New Roman" w:eastAsia="宋体" w:cs="Times New Roman"/>
+          <w:spacing w:val="4"/>
+          <w:lang w:val="en-US" w:eastAsia="zh-CN"/>
+        </w:rPr>
+        <w:t>: Compare prompting strategies,then design standardized prompt templates; evaluate cost vs performance.</w:t>
+      </w:r>
+    </w:p>
+    <w:p>
+      <w:pPr>
+        <w:pStyle w:val="2"/>
+        <w:numPr>
+          <w:ilvl w:val="0"/>
+          <w:numId w:val="1"/>
+        </w:numPr>
+        <w:spacing w:before="170" w:line="203" w:lineRule="auto"/>
+        <w:ind w:left="288"/>
+        <w:outlineLvl w:val="1"/>
+        <w:rPr>
+          <w:rFonts w:hint="default" w:ascii="Times New Roman" w:hAnsi="Times New Roman" w:eastAsia="宋体" w:cs="Times New Roman"/>
+          <w:spacing w:val="4"/>
+          <w:lang w:val="en-US" w:eastAsia="zh-CN"/>
+        </w:rPr>
+      </w:pPr>
+      <w:r>
+        <w:rPr>
+          <w:rFonts w:hint="eastAsia" w:ascii="Times New Roman" w:hAnsi="Times New Roman" w:eastAsia="宋体" w:cs="Times New Roman"/>
+          <w:spacing w:val="4"/>
+          <w:lang w:val="en-US" w:eastAsia="zh-CN"/>
+        </w:rPr>
+        <w:t>Comparing performance among models: From different aspect(e.g. accuracy, learning curves) to analysis the performance for every model.</w:t>
+      </w:r>
+    </w:p>
+    <w:p>
+      <w:pPr>
+        <w:pStyle w:val="2"/>
+        <w:numPr>
+          <w:ilvl w:val="0"/>
+          <w:numId w:val="1"/>
+        </w:numPr>
+        <w:spacing w:before="170" w:line="203" w:lineRule="auto"/>
+        <w:ind w:left="288"/>
+        <w:outlineLvl w:val="1"/>
+        <w:rPr>
+          <w:rFonts w:hint="default" w:ascii="Times New Roman" w:hAnsi="Times New Roman" w:eastAsia="宋体" w:cs="Times New Roman"/>
+          <w:spacing w:val="4"/>
+          <w:lang w:val="en-US" w:eastAsia="zh-CN"/>
+        </w:rPr>
+      </w:pPr>
+      <w:r>
+        <w:rPr>
+          <w:rFonts w:hint="default" w:ascii="Times New Roman" w:hAnsi="Times New Roman" w:eastAsia="宋体" w:cs="Times New Roman"/>
+          <w:spacing w:val="4"/>
+          <w:lang w:val="en-US" w:eastAsia="zh-CN"/>
+        </w:rPr>
+        <w:t>Final Wrap-Up</w:t>
+      </w:r>
+      <w:r>
+        <w:rPr>
+          <w:rFonts w:hint="eastAsia" w:ascii="Times New Roman" w:hAnsi="Times New Roman" w:eastAsia="宋体" w:cs="Times New Roman"/>
+          <w:spacing w:val="4"/>
+          <w:lang w:val="en-US" w:eastAsia="zh-CN"/>
+        </w:rPr>
+        <w:t>: Summarize our research, find a model which works better in our dataset.</w:t>
+      </w:r>
+    </w:p>
+    <w:p>
+      <w:pPr>
+        <w:pStyle w:val="2"/>
+        <w:spacing w:line="323" w:lineRule="auto"/>
         <w:rPr>
           <w:rFonts w:hint="default" w:ascii="Times New Roman" w:hAnsi="Times New Roman" w:cs="Times New Roman"/>
         </w:rPr>
@@ -1815,7 +2404,7 @@
       <w:pPr>
         <w:pStyle w:val="2"/>
         <w:spacing w:before="61" w:line="219" w:lineRule="auto"/>
-        <w:ind w:left="7"/>
+        <w:ind w:left="8"/>
         <w:rPr>
           <w:rFonts w:hint="default" w:ascii="Times New Roman" w:hAnsi="Times New Roman" w:cs="Times New Roman"/>
         </w:rPr>
@@ -1823,331 +2412,10 @@
       <w:r>
         <w:rPr>
           <w:rFonts w:hint="default" w:ascii="Times New Roman" w:hAnsi="Times New Roman" w:cs="Times New Roman"/>
-          <w:spacing w:val="5"/>
-        </w:rPr>
-        <w:t>Requirements   The final submission</w:t>
-      </w:r>
-      <w:r>
-        <w:rPr>
-          <w:rFonts w:hint="default" w:ascii="Times New Roman" w:hAnsi="Times New Roman" w:cs="Times New Roman"/>
-          <w:spacing w:val="32"/>
-        </w:rPr>
-        <w:t xml:space="preserve"> </w:t>
-      </w:r>
-      <w:r>
-        <w:rPr>
-          <w:rFonts w:hint="default" w:ascii="Times New Roman" w:hAnsi="Times New Roman" w:cs="Times New Roman"/>
-          <w:spacing w:val="5"/>
-        </w:rPr>
-        <w:t>should</w:t>
-      </w:r>
-      <w:r>
-        <w:rPr>
-          <w:rFonts w:hint="default" w:ascii="Times New Roman" w:hAnsi="Times New Roman" w:cs="Times New Roman"/>
-          <w:spacing w:val="14"/>
-        </w:rPr>
-        <w:t xml:space="preserve"> </w:t>
-      </w:r>
-      <w:r>
-        <w:rPr>
-          <w:rFonts w:hint="default" w:ascii="Times New Roman" w:hAnsi="Times New Roman" w:cs="Times New Roman"/>
-          <w:spacing w:val="5"/>
-        </w:rPr>
-        <w:t>address</w:t>
-      </w:r>
-      <w:r>
-        <w:rPr>
-          <w:rFonts w:hint="default" w:ascii="Times New Roman" w:hAnsi="Times New Roman" w:cs="Times New Roman"/>
-          <w:spacing w:val="12"/>
-        </w:rPr>
-        <w:t xml:space="preserve"> </w:t>
-      </w:r>
-      <w:r>
-        <w:rPr>
-          <w:rFonts w:hint="default" w:ascii="Times New Roman" w:hAnsi="Times New Roman" w:cs="Times New Roman"/>
-          <w:spacing w:val="5"/>
-        </w:rPr>
-        <w:t>the</w:t>
-      </w:r>
-      <w:r>
-        <w:rPr>
-          <w:rFonts w:hint="default" w:ascii="Times New Roman" w:hAnsi="Times New Roman" w:cs="Times New Roman"/>
-          <w:spacing w:val="12"/>
-        </w:rPr>
-        <w:t xml:space="preserve"> </w:t>
-      </w:r>
-      <w:r>
-        <w:rPr>
-          <w:rFonts w:hint="default" w:ascii="Times New Roman" w:hAnsi="Times New Roman" w:cs="Times New Roman"/>
-          <w:spacing w:val="5"/>
-        </w:rPr>
-        <w:t>following</w:t>
-      </w:r>
-      <w:r>
-        <w:rPr>
-          <w:rFonts w:hint="default" w:ascii="Times New Roman" w:hAnsi="Times New Roman" w:cs="Times New Roman"/>
-          <w:spacing w:val="12"/>
-        </w:rPr>
-        <w:t xml:space="preserve"> </w:t>
-      </w:r>
-      <w:r>
-        <w:rPr>
-          <w:rFonts w:hint="default" w:ascii="Times New Roman" w:hAnsi="Times New Roman" w:cs="Times New Roman"/>
-          <w:spacing w:val="5"/>
-        </w:rPr>
-        <w:t>requirements</w:t>
-      </w:r>
-      <w:r>
-        <w:rPr>
-          <w:rFonts w:hint="default" w:ascii="Times New Roman" w:hAnsi="Times New Roman" w:cs="Times New Roman"/>
-          <w:spacing w:val="9"/>
-        </w:rPr>
-        <w:t xml:space="preserve"> </w:t>
-      </w:r>
-      <w:r>
-        <w:rPr>
-          <w:rFonts w:hint="default" w:ascii="Times New Roman" w:hAnsi="Times New Roman" w:cs="Times New Roman"/>
-          <w:spacing w:val="5"/>
-        </w:rPr>
-        <w:t>while</w:t>
-      </w:r>
-      <w:r>
-        <w:rPr>
-          <w:rFonts w:hint="default" w:ascii="Times New Roman" w:hAnsi="Times New Roman" w:cs="Times New Roman"/>
-          <w:spacing w:val="12"/>
-        </w:rPr>
-        <w:t xml:space="preserve"> </w:t>
-      </w:r>
-      <w:r>
-        <w:rPr>
-          <w:rFonts w:hint="default" w:ascii="Times New Roman" w:hAnsi="Times New Roman" w:cs="Times New Roman"/>
-          <w:spacing w:val="5"/>
-        </w:rPr>
-        <w:t>the</w:t>
-      </w:r>
-      <w:r>
-        <w:rPr>
-          <w:rFonts w:hint="default" w:ascii="Times New Roman" w:hAnsi="Times New Roman" w:cs="Times New Roman"/>
-          <w:spacing w:val="15"/>
-          <w:w w:val="101"/>
-        </w:rPr>
-        <w:t xml:space="preserve"> </w:t>
-      </w:r>
-      <w:r>
-        <w:rPr>
-          <w:rFonts w:hint="default" w:ascii="Times New Roman" w:hAnsi="Times New Roman" w:cs="Times New Roman"/>
-          <w:spacing w:val="5"/>
-        </w:rPr>
-        <w:t>details</w:t>
-      </w:r>
-      <w:r>
-        <w:rPr>
-          <w:rFonts w:hint="default" w:ascii="Times New Roman" w:hAnsi="Times New Roman" w:cs="Times New Roman"/>
-          <w:spacing w:val="13"/>
-        </w:rPr>
-        <w:t xml:space="preserve"> </w:t>
-      </w:r>
-      <w:r>
-        <w:rPr>
-          <w:rFonts w:hint="default" w:ascii="Times New Roman" w:hAnsi="Times New Roman" w:cs="Times New Roman"/>
-          <w:spacing w:val="5"/>
-        </w:rPr>
-        <w:t>can</w:t>
-      </w:r>
-    </w:p>
-    <w:p>
-      <w:pPr>
-        <w:pStyle w:val="2"/>
-        <w:spacing w:before="51" w:line="219" w:lineRule="auto"/>
-        <w:rPr>
-          <w:rFonts w:hint="default" w:ascii="Times New Roman" w:hAnsi="Times New Roman" w:cs="Times New Roman"/>
-        </w:rPr>
-      </w:pPr>
-      <w:r>
-        <w:rPr>
-          <w:rFonts w:hint="default" w:ascii="Times New Roman" w:hAnsi="Times New Roman" w:cs="Times New Roman"/>
-          <w:spacing w:val="4"/>
-        </w:rPr>
-        <w:t>be freely decided by th</w:t>
-      </w:r>
-      <w:r>
-        <w:rPr>
-          <w:rFonts w:hint="default" w:ascii="Times New Roman" w:hAnsi="Times New Roman" w:cs="Times New Roman"/>
-          <w:spacing w:val="3"/>
-        </w:rPr>
-        <w:t>e group members.</w:t>
-      </w:r>
-    </w:p>
-    <w:p>
-      <w:pPr>
-        <w:pStyle w:val="2"/>
-        <w:spacing w:before="176" w:line="196" w:lineRule="auto"/>
-        <w:ind w:left="288"/>
-        <w:outlineLvl w:val="1"/>
-        <w:rPr>
-          <w:rFonts w:hint="default" w:ascii="Times New Roman" w:hAnsi="Times New Roman" w:cs="Times New Roman"/>
-        </w:rPr>
-      </w:pPr>
-      <w:r>
-        <w:rPr>
-          <w:rFonts w:hint="default" w:ascii="Times New Roman" w:hAnsi="Times New Roman" w:cs="Times New Roman"/>
-          <w:spacing w:val="1"/>
-        </w:rPr>
-        <w:t>1.</w:t>
-      </w:r>
-      <w:r>
-        <w:rPr>
-          <w:rFonts w:hint="default" w:ascii="Times New Roman" w:hAnsi="Times New Roman" w:cs="Times New Roman"/>
-          <w:spacing w:val="55"/>
-          <w:w w:val="101"/>
-        </w:rPr>
-        <w:t xml:space="preserve"> </w:t>
-      </w:r>
-      <w:r>
-        <w:rPr>
-          <w:rFonts w:hint="default" w:ascii="Times New Roman" w:hAnsi="Times New Roman" w:cs="Times New Roman"/>
-        </w:rPr>
-        <w:t>Item</w:t>
-      </w:r>
-      <w:r>
-        <w:rPr>
-          <w:rFonts w:hint="default" w:ascii="Times New Roman" w:hAnsi="Times New Roman" w:cs="Times New Roman"/>
-          <w:spacing w:val="9"/>
-        </w:rPr>
-        <w:t xml:space="preserve"> </w:t>
-      </w:r>
-      <w:r>
-        <w:rPr>
-          <w:rFonts w:hint="default" w:ascii="Times New Roman" w:hAnsi="Times New Roman" w:cs="Times New Roman"/>
-          <w:spacing w:val="1"/>
-        </w:rPr>
-        <w:t>1</w:t>
-      </w:r>
-    </w:p>
-    <w:p>
-      <w:pPr>
-        <w:pStyle w:val="2"/>
-        <w:spacing w:before="229" w:line="196" w:lineRule="auto"/>
-        <w:ind w:left="279"/>
-        <w:outlineLvl w:val="1"/>
-        <w:rPr>
-          <w:rFonts w:hint="default" w:ascii="Times New Roman" w:hAnsi="Times New Roman" w:cs="Times New Roman"/>
-        </w:rPr>
-      </w:pPr>
-      <w:r>
-        <w:rPr>
-          <w:rFonts w:hint="default" w:ascii="Times New Roman" w:hAnsi="Times New Roman" w:cs="Times New Roman"/>
-          <w:spacing w:val="3"/>
-        </w:rPr>
-        <w:t>2.</w:t>
-      </w:r>
-      <w:r>
-        <w:rPr>
-          <w:rFonts w:hint="default" w:ascii="Times New Roman" w:hAnsi="Times New Roman" w:cs="Times New Roman"/>
-          <w:spacing w:val="55"/>
-          <w:w w:val="101"/>
-        </w:rPr>
-        <w:t xml:space="preserve"> </w:t>
-      </w:r>
-      <w:r>
-        <w:rPr>
-          <w:rFonts w:hint="default" w:ascii="Times New Roman" w:hAnsi="Times New Roman" w:cs="Times New Roman"/>
-        </w:rPr>
-        <w:t>Item</w:t>
-      </w:r>
-      <w:r>
-        <w:rPr>
-          <w:rFonts w:hint="default" w:ascii="Times New Roman" w:hAnsi="Times New Roman" w:cs="Times New Roman"/>
-          <w:spacing w:val="3"/>
-        </w:rPr>
-        <w:t xml:space="preserve"> 2</w:t>
-      </w:r>
-    </w:p>
-    <w:p>
-      <w:pPr>
-        <w:pStyle w:val="2"/>
-        <w:spacing w:line="323" w:lineRule="auto"/>
-        <w:rPr>
-          <w:rFonts w:hint="default" w:ascii="Times New Roman" w:hAnsi="Times New Roman" w:cs="Times New Roman"/>
-        </w:rPr>
-      </w:pPr>
-    </w:p>
-    <w:p>
-      <w:pPr>
-        <w:pStyle w:val="2"/>
-        <w:spacing w:before="61" w:line="219" w:lineRule="auto"/>
-        <w:ind w:left="6"/>
-        <w:rPr>
-          <w:rFonts w:hint="default" w:ascii="Times New Roman" w:hAnsi="Times New Roman" w:cs="Times New Roman"/>
-        </w:rPr>
-      </w:pPr>
-      <w:r>
-        <w:rPr>
-          <w:rFonts w:hint="default" w:ascii="Times New Roman" w:hAnsi="Times New Roman" w:cs="Times New Roman"/>
-          <w:spacing w:val="4"/>
-        </w:rPr>
-        <w:t>Milestones   The following milestones are to be accomplished through semester.</w:t>
-      </w:r>
-    </w:p>
-    <w:p>
-      <w:pPr>
-        <w:pStyle w:val="2"/>
-        <w:spacing w:before="170" w:line="203" w:lineRule="auto"/>
-        <w:ind w:left="288"/>
-        <w:outlineLvl w:val="1"/>
-        <w:rPr>
-          <w:rFonts w:hint="default" w:ascii="Times New Roman" w:hAnsi="Times New Roman" w:cs="Times New Roman"/>
-        </w:rPr>
-      </w:pPr>
-      <w:r>
-        <w:rPr>
-          <w:rFonts w:hint="default" w:ascii="Times New Roman" w:hAnsi="Times New Roman" w:cs="Times New Roman"/>
-          <w:spacing w:val="7"/>
-        </w:rPr>
-        <w:t>1.</w:t>
-      </w:r>
-      <w:r>
-        <w:rPr>
-          <w:rFonts w:hint="default" w:ascii="Times New Roman" w:hAnsi="Times New Roman" w:cs="Times New Roman"/>
-          <w:spacing w:val="54"/>
-        </w:rPr>
-        <w:t xml:space="preserve"> </w:t>
-      </w:r>
-      <w:r>
-        <w:rPr>
-          <w:rFonts w:hint="default" w:ascii="Times New Roman" w:hAnsi="Times New Roman" w:cs="Times New Roman"/>
-        </w:rPr>
-        <w:t>Milestone</w:t>
-      </w:r>
-      <w:r>
-        <w:rPr>
-          <w:rFonts w:hint="default" w:ascii="Times New Roman" w:hAnsi="Times New Roman" w:cs="Times New Roman"/>
-          <w:spacing w:val="7"/>
-        </w:rPr>
-        <w:t xml:space="preserve"> 1</w:t>
-      </w:r>
-    </w:p>
-    <w:p>
-      <w:pPr>
-        <w:pStyle w:val="2"/>
-        <w:spacing w:line="323" w:lineRule="auto"/>
-        <w:rPr>
-          <w:rFonts w:hint="default" w:ascii="Times New Roman" w:hAnsi="Times New Roman" w:cs="Times New Roman"/>
-        </w:rPr>
-      </w:pPr>
-    </w:p>
-    <w:p>
-      <w:pPr>
-        <w:pStyle w:val="2"/>
-        <w:spacing w:before="61" w:line="219" w:lineRule="auto"/>
-        <w:ind w:left="8"/>
-        <w:rPr>
-          <w:rFonts w:hint="default" w:ascii="Times New Roman" w:hAnsi="Times New Roman" w:cs="Times New Roman"/>
-        </w:rPr>
-      </w:pPr>
-      <w:r>
-        <w:rPr>
-          <w:rFonts w:hint="default" w:ascii="Times New Roman" w:hAnsi="Times New Roman" w:cs="Times New Roman"/>
+          <w:b/>
+          <w:bCs/>
+          <w:i/>
+          <w:iCs/>
           <w:spacing w:val="6"/>
         </w:rPr>
         <w:t>Submission</w:t>
@@ -2155,6 +2423,10 @@
       <w:r>
         <w:rPr>
           <w:rFonts w:hint="default" w:ascii="Times New Roman" w:hAnsi="Times New Roman" w:cs="Times New Roman"/>
+          <w:b/>
+          <w:bCs/>
+          <w:i/>
+          <w:iCs/>
           <w:spacing w:val="30"/>
           <w:w w:val="101"/>
         </w:rPr>
@@ -2163,9 +2435,20 @@
       <w:r>
         <w:rPr>
           <w:rFonts w:hint="default" w:ascii="Times New Roman" w:hAnsi="Times New Roman" w:cs="Times New Roman"/>
+          <w:b/>
+          <w:bCs/>
+          <w:i/>
+          <w:iCs/>
           <w:spacing w:val="6"/>
         </w:rPr>
-        <w:t>Guidelines   The</w:t>
+        <w:t xml:space="preserve">Guidelines </w:t>
+      </w:r>
+      <w:r>
+        <w:rPr>
+          <w:rFonts w:hint="default" w:ascii="Times New Roman" w:hAnsi="Times New Roman" w:cs="Times New Roman"/>
+          <w:spacing w:val="6"/>
+        </w:rPr>
+        <w:t xml:space="preserve">  The</w:t>
       </w:r>
       <w:r>
         <w:rPr>
@@ -4010,196 +4293,16 @@
     <w:p>
       <w:pPr>
         <w:pStyle w:val="2"/>
-        <w:spacing w:line="304" w:lineRule="auto"/>
-        <w:rPr>
-          <w:rFonts w:hint="default" w:ascii="Times New Roman" w:hAnsi="Times New Roman" w:cs="Times New Roman"/>
-        </w:rPr>
-      </w:pPr>
-    </w:p>
-    <w:p>
-      <w:pPr>
-        <w:pStyle w:val="2"/>
         <w:spacing w:line="305" w:lineRule="auto"/>
         <w:rPr>
           <w:rFonts w:hint="default" w:ascii="Times New Roman" w:hAnsi="Times New Roman" w:cs="Times New Roman"/>
         </w:rPr>
-      </w:pPr>
-      <w:r>
-        <w:rPr>
-          <w:rFonts w:hint="default" w:ascii="Times New Roman" w:hAnsi="Times New Roman" w:cs="Times New Roman"/>
-        </w:rPr>
-        <w:pict>
-          <v:shape id="_x0000_s1030" o:spid="_x0000_s1030" style="position:absolute;left:0pt;margin-left:0.4pt;margin-top:14.5pt;height:0.5pt;width:496.1pt;z-index:251661312;mso-width-relative:page;mso-height-relative:page;" filled="f" stroked="t" coordsize="9922,10" path="m0,4l9921,4e">
-            <v:fill on="f" focussize="0,0"/>
-            <v:stroke weight="0.5pt" color="#000000" miterlimit="10" joinstyle="miter"/>
-            <v:imagedata o:title=""/>
-            <o:lock v:ext="edit"/>
-          </v:shape>
-        </w:pict>
-      </w:r>
-    </w:p>
-    <w:p>
-      <w:pPr>
-        <w:pStyle w:val="2"/>
-        <w:spacing w:before="49" w:line="311" w:lineRule="exact"/>
-        <w:ind w:left="12"/>
-        <w:rPr>
-          <w:rFonts w:hint="default" w:ascii="Times New Roman" w:hAnsi="Times New Roman" w:cs="Times New Roman"/>
-          <w:sz w:val="17"/>
-          <w:szCs w:val="17"/>
-        </w:rPr>
-      </w:pPr>
-      <w:r>
-        <w:rPr>
-          <w:rFonts w:hint="default" w:ascii="Times New Roman" w:hAnsi="Times New Roman" w:cs="Times New Roman"/>
-          <w:i/>
-          <w:iCs/>
-          <w:spacing w:val="-8"/>
-          <w:w w:val="99"/>
-          <w:position w:val="5"/>
-          <w:sz w:val="17"/>
-          <w:szCs w:val="17"/>
-        </w:rPr>
-        <w:t>Topic</w:t>
-      </w:r>
-      <w:r>
-        <w:rPr>
-          <w:rFonts w:hint="default" w:ascii="Times New Roman" w:hAnsi="Times New Roman" w:cs="Times New Roman"/>
-          <w:i/>
-          <w:iCs/>
-          <w:spacing w:val="1"/>
-          <w:position w:val="5"/>
-          <w:sz w:val="17"/>
-          <w:szCs w:val="17"/>
-        </w:rPr>
-        <w:t xml:space="preserve">                          </w:t>
-      </w:r>
-      <w:r>
-        <w:rPr>
-          <w:rFonts w:hint="default" w:ascii="Times New Roman" w:hAnsi="Times New Roman" w:cs="Times New Roman"/>
-          <w:i/>
-          <w:iCs/>
-          <w:position w:val="5"/>
-          <w:sz w:val="17"/>
-          <w:szCs w:val="17"/>
-        </w:rPr>
-        <w:t xml:space="preserve">                                                                                                                                                               </w:t>
-      </w:r>
-      <w:r>
-        <w:rPr>
-          <w:rFonts w:hint="default" w:ascii="Times New Roman" w:hAnsi="Times New Roman" w:cs="Times New Roman"/>
-          <w:i/>
-          <w:iCs/>
-          <w:spacing w:val="-8"/>
-          <w:w w:val="99"/>
-          <w:position w:val="5"/>
-          <w:sz w:val="17"/>
-          <w:szCs w:val="17"/>
-        </w:rPr>
-        <w:t>Page</w:t>
-      </w:r>
-      <w:r>
-        <w:rPr>
-          <w:rFonts w:hint="default" w:ascii="Times New Roman" w:hAnsi="Times New Roman" w:cs="Times New Roman"/>
-          <w:i/>
-          <w:iCs/>
-          <w:spacing w:val="8"/>
-          <w:position w:val="5"/>
-          <w:sz w:val="17"/>
-          <w:szCs w:val="17"/>
-        </w:rPr>
-        <w:t xml:space="preserve"> </w:t>
-      </w:r>
-      <w:r>
-        <w:rPr>
-          <w:rFonts w:hint="default" w:ascii="Times New Roman" w:hAnsi="Times New Roman" w:cs="Times New Roman"/>
-          <w:i/>
-          <w:iCs/>
-          <w:spacing w:val="-8"/>
-          <w:w w:val="99"/>
-          <w:position w:val="5"/>
-          <w:sz w:val="17"/>
-          <w:szCs w:val="17"/>
-        </w:rPr>
-        <w:t>1 of</w:t>
-      </w:r>
-      <w:r>
-        <w:rPr>
-          <w:rFonts w:hint="default" w:ascii="Times New Roman" w:hAnsi="Times New Roman" w:cs="Times New Roman"/>
-          <w:i/>
-          <w:iCs/>
-          <w:spacing w:val="-23"/>
-          <w:position w:val="5"/>
-          <w:sz w:val="17"/>
-          <w:szCs w:val="17"/>
-        </w:rPr>
-        <w:t xml:space="preserve"> </w:t>
-      </w:r>
-      <w:r>
-        <w:rPr>
-          <w:rFonts w:hint="default" w:ascii="Times New Roman" w:hAnsi="Times New Roman" w:cs="Times New Roman"/>
-        </w:rPr>
-        <w:fldChar w:fldCharType="begin"/>
-      </w:r>
-      <w:r>
-        <w:rPr>
-          <w:rFonts w:hint="default" w:ascii="Times New Roman" w:hAnsi="Times New Roman" w:cs="Times New Roman"/>
-        </w:rPr>
-        <w:instrText xml:space="preserve"> HYPERLINK \l "bookmark1" </w:instrText>
-      </w:r>
-      <w:r>
-        <w:rPr>
-          <w:rFonts w:hint="default" w:ascii="Times New Roman" w:hAnsi="Times New Roman" w:cs="Times New Roman"/>
-        </w:rPr>
-        <w:fldChar w:fldCharType="separate"/>
-      </w:r>
-      <w:r>
-        <w:rPr>
-          <w:rFonts w:hint="default" w:ascii="Times New Roman" w:hAnsi="Times New Roman" w:cs="Times New Roman"/>
-          <w:i/>
-          <w:iCs/>
-          <w:spacing w:val="-8"/>
-          <w:w w:val="99"/>
-          <w:position w:val="5"/>
-          <w:sz w:val="17"/>
-          <w:szCs w:val="17"/>
-        </w:rPr>
-        <w:t>2</w:t>
-      </w:r>
-      <w:r>
-        <w:rPr>
-          <w:rFonts w:hint="default" w:ascii="Times New Roman" w:hAnsi="Times New Roman" w:cs="Times New Roman"/>
-          <w:i/>
-          <w:iCs/>
-          <w:spacing w:val="-8"/>
-          <w:w w:val="99"/>
-          <w:position w:val="5"/>
-          <w:sz w:val="17"/>
-          <w:szCs w:val="17"/>
-        </w:rPr>
-        <w:fldChar w:fldCharType="end"/>
-      </w:r>
-    </w:p>
-    <w:p>
-      <w:pPr>
-        <w:spacing w:line="311" w:lineRule="exact"/>
-        <w:rPr>
-          <w:rFonts w:hint="default" w:ascii="Times New Roman" w:hAnsi="Times New Roman" w:cs="Times New Roman"/>
-          <w:sz w:val="17"/>
-          <w:szCs w:val="17"/>
-        </w:rPr>
-        <w:sectPr>
-          <w:pgSz w:w="11906" w:h="16838"/>
-          <w:pgMar w:top="1042" w:right="826" w:bottom="0" w:left="943" w:header="0" w:footer="0" w:gutter="0"/>
-          <w:cols w:space="720" w:num="1"/>
-        </w:sectPr>
       </w:pPr>
     </w:p>
     <w:p>
       <w:pPr>
         <w:pStyle w:val="2"/>
         <w:spacing w:before="44" w:line="219" w:lineRule="auto"/>
-        <w:ind w:left="4"/>
         <w:rPr>
           <w:rFonts w:hint="default" w:ascii="Times New Roman" w:hAnsi="Times New Roman" w:cs="Times New Roman"/>
         </w:rPr>
@@ -4209,9 +4312,20 @@
       <w:r>
         <w:rPr>
           <w:rFonts w:hint="default" w:ascii="Times New Roman" w:hAnsi="Times New Roman" w:cs="Times New Roman"/>
+          <w:b/>
+          <w:bCs/>
+          <w:i/>
+          <w:iCs/>
           <w:spacing w:val="6"/>
         </w:rPr>
-        <w:t>Final Notes   While planning for the milestones please con</w:t>
+        <w:t>Final Notes</w:t>
+      </w:r>
+      <w:r>
+        <w:rPr>
+          <w:rFonts w:hint="default" w:ascii="Times New Roman" w:hAnsi="Times New Roman" w:cs="Times New Roman"/>
+          <w:spacing w:val="6"/>
+        </w:rPr>
+        <w:t xml:space="preserve">   While planning for the milestones please con</w:t>
       </w:r>
       <w:r>
         <w:rPr>
@@ -5294,6 +5408,33 @@
         </w:rPr>
         <w:t>ble computing resources and design the model accordingly.</w:t>
       </w:r>
+    </w:p>
+    <w:p>
+      <w:pPr>
+        <w:pStyle w:val="2"/>
+        <w:spacing w:line="373" w:lineRule="auto"/>
+        <w:rPr>
+          <w:rFonts w:hint="default" w:ascii="Times New Roman" w:hAnsi="Times New Roman" w:cs="Times New Roman"/>
+        </w:rPr>
+      </w:pPr>
+    </w:p>
+    <w:p>
+      <w:pPr>
+        <w:pStyle w:val="2"/>
+        <w:spacing w:line="373" w:lineRule="auto"/>
+        <w:rPr>
+          <w:rFonts w:hint="default" w:ascii="Times New Roman" w:hAnsi="Times New Roman" w:cs="Times New Roman"/>
+        </w:rPr>
+      </w:pPr>
+    </w:p>
+    <w:p>
+      <w:pPr>
+        <w:pStyle w:val="2"/>
+        <w:spacing w:line="373" w:lineRule="auto"/>
+        <w:rPr>
+          <w:rFonts w:hint="default" w:ascii="Times New Roman" w:hAnsi="Times New Roman" w:cs="Times New Roman"/>
+        </w:rPr>
+      </w:pPr>
     </w:p>
     <w:p>
       <w:pPr>
@@ -5412,10 +5553,14 @@
       </w:r>
     </w:p>
     <w:sectPr>
+      <w:footerReference r:id="rId7" w:type="first"/>
       <w:footerReference r:id="rId5" w:type="default"/>
+      <w:footerReference r:id="rId6" w:type="even"/>
       <w:pgSz w:w="11906" w:h="16838"/>
       <w:pgMar w:top="849" w:right="1037" w:bottom="1163" w:left="946" w:header="0" w:footer="781" w:gutter="0"/>
+      <w:pgNumType w:fmt="decimal"/>
       <w:cols w:space="720" w:num="1"/>
+      <w:titlePg/>
     </w:sectPr>
   </w:body>
 </w:document>
@@ -5452,24 +5597,17 @@
     <w:pPr>
       <w:pStyle w:val="2"/>
       <w:spacing w:before="71" w:line="301" w:lineRule="exact"/>
-      <w:jc w:val="right"/>
+      <w:jc w:val="both"/>
       <w:rPr>
+        <w:rFonts w:hint="eastAsia" w:eastAsia="宋体"/>
         <w:sz w:val="17"/>
         <w:szCs w:val="17"/>
+        <w:lang w:val="en-US" w:eastAsia="zh-CN"/>
       </w:rPr>
     </w:pPr>
     <w:r>
-      <w:pict>
-        <v:shape id="_x0000_s2049" o:spid="_x0000_s2049" style="position:absolute;left:0pt;margin-left:47.3pt;margin-top:783.7pt;height:0.5pt;width:496.1pt;mso-position-horizontal-relative:page;mso-position-vertical-relative:page;z-index:251659264;mso-width-relative:page;mso-height-relative:page;" filled="f" stroked="t" coordsize="9922,10" o:allowincell="f" path="m0,4l9921,4e">
-          <v:fill on="f" focussize="0,0"/>
-          <v:stroke weight="0.5pt" color="#000000" miterlimit="10" joinstyle="miter"/>
-          <v:imagedata o:title=""/>
-          <o:lock v:ext="edit"/>
-        </v:shape>
-      </w:pict>
-    </w:r>
-    <w:r>
       <w:rPr>
+        <w:rFonts w:hint="eastAsia"/>
         <w:i/>
         <w:iCs/>
         <w:spacing w:val="-9"/>
@@ -5477,7 +5615,7 @@
         <w:sz w:val="17"/>
         <w:szCs w:val="17"/>
       </w:rPr>
-      <w:t>Topic</w:t>
+      <w:t xml:space="preserve">Question Answering: Task-Specific Models versus LLMs </w:t>
     </w:r>
     <w:r>
       <w:rPr>
@@ -5488,7 +5626,7 @@
         <w:sz w:val="17"/>
         <w:szCs w:val="17"/>
       </w:rPr>
-      <w:t xml:space="preserve">                            </w:t>
+      <w:t xml:space="preserve">  </w:t>
     </w:r>
     <w:r>
       <w:rPr>
@@ -5498,7 +5636,51 @@
         <w:sz w:val="17"/>
         <w:szCs w:val="17"/>
       </w:rPr>
-      <w:t xml:space="preserve">                                                                                                                                                             </w:t>
+      <w:t xml:space="preserve">                                            </w:t>
+    </w:r>
+    <w:r>
+      <w:rPr>
+        <w:rFonts w:hint="eastAsia" w:eastAsia="宋体"/>
+        <w:i/>
+        <w:iCs/>
+        <w:position w:val="5"/>
+        <w:sz w:val="17"/>
+        <w:szCs w:val="17"/>
+        <w:lang w:val="en-US" w:eastAsia="zh-CN"/>
+      </w:rPr>
+      <w:t xml:space="preserve">                               </w:t>
+    </w:r>
+    <w:r>
+      <w:rPr>
+        <w:i/>
+        <w:iCs/>
+        <w:position w:val="5"/>
+        <w:sz w:val="17"/>
+        <w:szCs w:val="17"/>
+      </w:rPr>
+      <w:t xml:space="preserve">                                 </w:t>
+    </w:r>
+    <w:r>
+      <w:rPr>
+        <w:rFonts w:hint="eastAsia" w:eastAsia="宋体"/>
+        <w:i/>
+        <w:iCs/>
+        <w:position w:val="5"/>
+        <w:sz w:val="17"/>
+        <w:szCs w:val="17"/>
+        <w:lang w:val="en-US" w:eastAsia="zh-CN"/>
+      </w:rPr>
+      <w:t xml:space="preserve">  </w:t>
+    </w:r>
+    <w:r>
+      <w:rPr>
+        <w:i/>
+        <w:iCs/>
+        <w:position w:val="5"/>
+        <w:sz w:val="17"/>
+        <w:szCs w:val="17"/>
+      </w:rPr>
+      <w:t xml:space="preserve"> </w:t>
     </w:r>
     <w:r>
       <w:rPr>
@@ -5520,7 +5702,31 @@
         <w:sz w:val="17"/>
         <w:szCs w:val="17"/>
       </w:rPr>
-      <w:t>e 2 of</w:t>
+      <w:t xml:space="preserve">e </w:t>
+    </w:r>
+    <w:r>
+      <w:rPr>
+        <w:rFonts w:hint="eastAsia" w:eastAsia="宋体"/>
+        <w:i/>
+        <w:iCs/>
+        <w:spacing w:val="-8"/>
+        <w:position w:val="5"/>
+        <w:sz w:val="17"/>
+        <w:szCs w:val="17"/>
+        <w:lang w:val="en-US" w:eastAsia="zh-CN"/>
+      </w:rPr>
+      <w:t>3</w:t>
+    </w:r>
+    <w:r>
+      <w:rPr>
+        <w:i/>
+        <w:iCs/>
+        <w:spacing w:val="-8"/>
+        <w:position w:val="5"/>
+        <w:sz w:val="17"/>
+        <w:szCs w:val="17"/>
+      </w:rPr>
+      <w:t xml:space="preserve"> of</w:t>
     </w:r>
     <w:r>
       <w:rPr>
@@ -5534,33 +5740,273 @@
       <w:t xml:space="preserve"> </w:t>
     </w:r>
     <w:r>
-      <w:fldChar w:fldCharType="begin"/>
+      <w:rPr>
+        <w:rFonts w:hint="eastAsia" w:eastAsia="宋体"/>
+        <w:i/>
+        <w:iCs/>
+        <w:spacing w:val="-21"/>
+        <w:position w:val="5"/>
+        <w:sz w:val="17"/>
+        <w:szCs w:val="17"/>
+        <w:lang w:val="en-US" w:eastAsia="zh-CN"/>
+      </w:rPr>
+      <w:t>3</w:t>
     </w:r>
-    <w:r>
-      <w:instrText xml:space="preserve"> HYPERLINK \l "bookmark1" </w:instrText>
-    </w:r>
-    <w:r>
-      <w:fldChar w:fldCharType="separate"/>
-    </w:r>
-    <w:r>
+  </w:p>
+</w:ftr>
+</file>
+
+<file path=word/footer2.xml><?xml version="1.0" encoding="utf-8"?>
+<w:ftr xmlns:wpc="http://schemas.microsoft.com/office/word/2010/wordprocessingCanvas" xmlns:mc="http://schemas.openxmlformats.org/markup-compatibility/2006" xmlns:o="urn:schemas-microsoft-com:office:office" xmlns:r="http://schemas.openxmlformats.org/officeDocument/2006/relationships" xmlns:m="http://schemas.openxmlformats.org/officeDocument/2006/math" xmlns:v="urn:schemas-microsoft-com:vml" xmlns:wp14="http://schemas.microsoft.com/office/word/2010/wordprocessingDrawing" xmlns:wp="http://schemas.openxmlformats.org/drawingml/2006/wordprocessingDrawing" xmlns:w10="urn:schemas-microsoft-com:office:word" xmlns:w="http://schemas.openxmlformats.org/wordprocessingml/2006/main" xmlns:w14="http://schemas.microsoft.com/office/word/2010/wordml" xmlns:w15="http://schemas.microsoft.com/office/word/2012/wordml" xmlns:wpg="http://schemas.microsoft.com/office/word/2010/wordprocessingGroup" xmlns:wpi="http://schemas.microsoft.com/office/word/2010/wordprocessingInk" xmlns:wne="http://schemas.microsoft.com/office/word/2006/wordml" xmlns:wps="http://schemas.microsoft.com/office/word/2010/wordprocessingShape" xmlns:wpsCustomData="http://www.wps.cn/officeDocument/2013/wpsCustomData" mc:Ignorable="w14 w15 wp14">
+  <w:p>
+    <w:pPr>
+      <w:pStyle w:val="2"/>
+      <w:spacing w:before="71" w:line="301" w:lineRule="exact"/>
+      <w:jc w:val="both"/>
       <w:rPr>
         <w:i/>
         <w:iCs/>
+        <w:spacing w:val="-9"/>
         <w:position w:val="5"/>
         <w:sz w:val="17"/>
         <w:szCs w:val="17"/>
       </w:rPr>
-      <w:t>2</w:t>
-    </w:r>
+    </w:pPr>
     <w:r>
       <w:rPr>
+        <w:rFonts w:hint="eastAsia"/>
         <w:i/>
         <w:iCs/>
+        <w:spacing w:val="-9"/>
         <w:position w:val="5"/>
         <w:sz w:val="17"/>
         <w:szCs w:val="17"/>
       </w:rPr>
-      <w:fldChar w:fldCharType="end"/>
+      <w:t>Question Answering: Task-Specific Models versus LLMs                                                                                                                                            Page 2 of 3</w:t>
+    </w:r>
+  </w:p>
+</w:ftr>
+</file>
+
+<file path=word/footer3.xml><?xml version="1.0" encoding="utf-8"?>
+<w:ftr xmlns:wpc="http://schemas.microsoft.com/office/word/2010/wordprocessingCanvas" xmlns:mc="http://schemas.openxmlformats.org/markup-compatibility/2006" xmlns:o="urn:schemas-microsoft-com:office:office" xmlns:r="http://schemas.openxmlformats.org/officeDocument/2006/relationships" xmlns:m="http://schemas.openxmlformats.org/officeDocument/2006/math" xmlns:v="urn:schemas-microsoft-com:vml" xmlns:wp14="http://schemas.microsoft.com/office/word/2010/wordprocessingDrawing" xmlns:wp="http://schemas.openxmlformats.org/drawingml/2006/wordprocessingDrawing" xmlns:w10="urn:schemas-microsoft-com:office:word" xmlns:w="http://schemas.openxmlformats.org/wordprocessingml/2006/main" xmlns:w14="http://schemas.microsoft.com/office/word/2010/wordml" xmlns:w15="http://schemas.microsoft.com/office/word/2012/wordml" xmlns:wpg="http://schemas.microsoft.com/office/word/2010/wordprocessingGroup" xmlns:wpi="http://schemas.microsoft.com/office/word/2010/wordprocessingInk" xmlns:wne="http://schemas.microsoft.com/office/word/2006/wordml" xmlns:wps="http://schemas.microsoft.com/office/word/2010/wordprocessingShape" xmlns:wpsCustomData="http://www.wps.cn/officeDocument/2013/wpsCustomData" mc:Ignorable="w14 w15 wp14">
+  <w:p>
+    <w:pPr>
+      <w:pStyle w:val="2"/>
+      <w:spacing w:before="71" w:line="301" w:lineRule="exact"/>
+      <w:jc w:val="both"/>
+    </w:pPr>
+    <w:r>
+      <w:rPr>
+        <w:rFonts w:hint="eastAsia"/>
+        <w:i/>
+        <w:iCs/>
+        <w:spacing w:val="-9"/>
+        <w:position w:val="5"/>
+        <w:sz w:val="17"/>
+        <w:szCs w:val="17"/>
+      </w:rPr>
+      <w:t>Question</w:t>
+    </w:r>
+    <w:r>
+      <w:rPr>
+        <w:rFonts w:hint="eastAsia" w:eastAsia="宋体"/>
+        <w:i/>
+        <w:iCs/>
+        <w:spacing w:val="-9"/>
+        <w:position w:val="5"/>
+        <w:sz w:val="17"/>
+        <w:szCs w:val="17"/>
+        <w:lang w:val="en-US" w:eastAsia="zh-CN"/>
+      </w:rPr>
+      <w:t xml:space="preserve"> </w:t>
+    </w:r>
+    <w:r>
+      <w:rPr>
+        <w:rFonts w:hint="eastAsia"/>
+        <w:i/>
+        <w:iCs/>
+        <w:spacing w:val="-9"/>
+        <w:position w:val="5"/>
+        <w:sz w:val="17"/>
+        <w:szCs w:val="17"/>
+      </w:rPr>
+      <w:t>Answering:</w:t>
+    </w:r>
+    <w:r>
+      <w:rPr>
+        <w:rFonts w:hint="eastAsia" w:eastAsia="宋体"/>
+        <w:i/>
+        <w:iCs/>
+        <w:spacing w:val="-9"/>
+        <w:position w:val="5"/>
+        <w:sz w:val="17"/>
+        <w:szCs w:val="17"/>
+        <w:lang w:val="en-US" w:eastAsia="zh-CN"/>
+      </w:rPr>
+      <w:t xml:space="preserve"> </w:t>
+    </w:r>
+    <w:r>
+      <w:rPr>
+        <w:rFonts w:hint="eastAsia"/>
+        <w:i/>
+        <w:iCs/>
+        <w:spacing w:val="-9"/>
+        <w:position w:val="5"/>
+        <w:sz w:val="17"/>
+        <w:szCs w:val="17"/>
+      </w:rPr>
+      <w:t>Task-Specific</w:t>
+    </w:r>
+    <w:r>
+      <w:rPr>
+        <w:rFonts w:hint="eastAsia" w:eastAsia="宋体"/>
+        <w:i/>
+        <w:iCs/>
+        <w:spacing w:val="-9"/>
+        <w:position w:val="5"/>
+        <w:sz w:val="17"/>
+        <w:szCs w:val="17"/>
+        <w:lang w:val="en-US" w:eastAsia="zh-CN"/>
+      </w:rPr>
+      <w:t xml:space="preserve"> </w:t>
+    </w:r>
+    <w:r>
+      <w:rPr>
+        <w:rFonts w:hint="eastAsia"/>
+        <w:i/>
+        <w:iCs/>
+        <w:spacing w:val="-9"/>
+        <w:position w:val="5"/>
+        <w:sz w:val="17"/>
+        <w:szCs w:val="17"/>
+      </w:rPr>
+      <w:t>Models</w:t>
+    </w:r>
+    <w:r>
+      <w:rPr>
+        <w:rFonts w:hint="eastAsia" w:eastAsia="宋体"/>
+        <w:i/>
+        <w:iCs/>
+        <w:spacing w:val="-9"/>
+        <w:position w:val="5"/>
+        <w:sz w:val="17"/>
+        <w:szCs w:val="17"/>
+        <w:lang w:val="en-US" w:eastAsia="zh-CN"/>
+      </w:rPr>
+      <w:t xml:space="preserve"> </w:t>
+    </w:r>
+    <w:r>
+      <w:rPr>
+        <w:rFonts w:hint="eastAsia"/>
+        <w:i/>
+        <w:iCs/>
+        <w:spacing w:val="-9"/>
+        <w:position w:val="5"/>
+        <w:sz w:val="17"/>
+        <w:szCs w:val="17"/>
+      </w:rPr>
+      <w:t>versus</w:t>
+    </w:r>
+    <w:r>
+      <w:rPr>
+        <w:rFonts w:hint="eastAsia" w:eastAsia="宋体"/>
+        <w:i/>
+        <w:iCs/>
+        <w:spacing w:val="-9"/>
+        <w:position w:val="5"/>
+        <w:sz w:val="17"/>
+        <w:szCs w:val="17"/>
+        <w:lang w:val="en-US" w:eastAsia="zh-CN"/>
+      </w:rPr>
+      <w:t xml:space="preserve"> </w:t>
+    </w:r>
+    <w:r>
+      <w:rPr>
+        <w:rFonts w:hint="eastAsia"/>
+        <w:i/>
+        <w:iCs/>
+        <w:spacing w:val="-9"/>
+        <w:position w:val="5"/>
+        <w:sz w:val="17"/>
+        <w:szCs w:val="17"/>
+      </w:rPr>
+      <w:t xml:space="preserve">LLMs </w:t>
+    </w:r>
+    <w:r>
+      <w:rPr>
+        <w:rFonts w:hint="eastAsia" w:eastAsia="宋体"/>
+        <w:i/>
+        <w:iCs/>
+        <w:spacing w:val="-9"/>
+        <w:position w:val="5"/>
+        <w:sz w:val="17"/>
+        <w:szCs w:val="17"/>
+        <w:lang w:val="en-US" w:eastAsia="zh-CN"/>
+      </w:rPr>
+      <w:t xml:space="preserve">                    </w:t>
+    </w:r>
+    <w:r>
+      <w:rPr>
+        <w:rFonts w:hint="eastAsia"/>
+        <w:i/>
+        <w:iCs/>
+        <w:spacing w:val="-9"/>
+        <w:position w:val="5"/>
+        <w:sz w:val="17"/>
+        <w:szCs w:val="17"/>
+      </w:rPr>
+      <w:t xml:space="preserve">                                                                                                                 </w:t>
+    </w:r>
+    <w:r>
+      <w:rPr>
+        <w:rFonts w:hint="eastAsia" w:eastAsia="宋体"/>
+        <w:i/>
+        <w:iCs/>
+        <w:spacing w:val="-9"/>
+        <w:position w:val="5"/>
+        <w:sz w:val="17"/>
+        <w:szCs w:val="17"/>
+        <w:lang w:val="en-US" w:eastAsia="zh-CN"/>
+      </w:rPr>
+      <w:t xml:space="preserve">      </w:t>
+    </w:r>
+    <w:r>
+      <w:rPr>
+        <w:rFonts w:hint="eastAsia"/>
+        <w:i/>
+        <w:iCs/>
+        <w:spacing w:val="-9"/>
+        <w:position w:val="5"/>
+        <w:sz w:val="17"/>
+        <w:szCs w:val="17"/>
+      </w:rPr>
+      <w:t xml:space="preserve">Page </w:t>
+    </w:r>
+    <w:r>
+      <w:rPr>
+        <w:rFonts w:hint="eastAsia"/>
+        <w:i/>
+        <w:iCs/>
+        <w:spacing w:val="-9"/>
+        <w:position w:val="5"/>
+        <w:sz w:val="17"/>
+        <w:szCs w:val="17"/>
+        <w:lang w:val="en-US" w:eastAsia="zh-CN"/>
+      </w:rPr>
+      <w:t>1</w:t>
+    </w:r>
+    <w:r>
+      <w:rPr>
+        <w:rFonts w:hint="eastAsia"/>
+        <w:i/>
+        <w:iCs/>
+        <w:spacing w:val="-9"/>
+        <w:position w:val="5"/>
+        <w:sz w:val="17"/>
+        <w:szCs w:val="17"/>
+      </w:rPr>
+      <w:t xml:space="preserve"> of 3</w:t>
     </w:r>
   </w:p>
 </w:ftr>
@@ -5589,6 +6035,26 @@
     </w:p>
   </w:footnote>
 </w:footnotes>
+</file>
+
+<file path=word/numbering.xml><?xml version="1.0" encoding="utf-8"?>
+<w:numbering xmlns:wpc="http://schemas.microsoft.com/office/word/2010/wordprocessingCanvas" xmlns:mc="http://schemas.openxmlformats.org/markup-compatibility/2006" xmlns:o="urn:schemas-microsoft-com:office:office" xmlns:r="http://schemas.openxmlformats.org/officeDocument/2006/relationships" xmlns:m="http://schemas.openxmlformats.org/officeDocument/2006/math" xmlns:v="urn:schemas-microsoft-com:vml" xmlns:wp14="http://schemas.microsoft.com/office/word/2010/wordprocessingDrawing" xmlns:wp="http://schemas.openxmlformats.org/drawingml/2006/wordprocessingDrawing" xmlns:w10="urn:schemas-microsoft-com:office:word" xmlns:w="http://schemas.openxmlformats.org/wordprocessingml/2006/main" xmlns:w14="http://schemas.microsoft.com/office/word/2010/wordml" xmlns:wpg="http://schemas.microsoft.com/office/word/2010/wordprocessingGroup" xmlns:wpi="http://schemas.microsoft.com/office/word/2010/wordprocessingInk" xmlns:wne="http://schemas.microsoft.com/office/word/2006/wordml" xmlns:wps="http://schemas.microsoft.com/office/word/2010/wordprocessingShape" xmlns:wpsCustomData="http://www.wps.cn/officeDocument/2013/wpsCustomData" mc:Ignorable="w14 wp14">
+  <w:abstractNum w:abstractNumId="0">
+    <w:nsid w:val="B9FE68B6"/>
+    <w:multiLevelType w:val="singleLevel"/>
+    <w:tmpl w:val="B9FE68B6"/>
+    <w:lvl w:ilvl="0" w:tentative="0">
+      <w:start w:val="1"/>
+      <w:numFmt w:val="decimal"/>
+      <w:suff w:val="space"/>
+      <w:lvlText w:val="%1."/>
+      <w:lvlJc w:val="left"/>
+    </w:lvl>
+  </w:abstractNum>
+  <w:num w:numId="1">
+    <w:abstractNumId w:val="0"/>
+  </w:num>
+</w:numbering>
 </file>
 
 <file path=word/styles.xml><?xml version="1.0" encoding="utf-8"?>
@@ -5876,12 +6342,12 @@
       <w:lang w:val="en-US" w:eastAsia="en-US" w:bidi="ar-SA"/>
     </w:rPr>
   </w:style>
-  <w:style w:type="character" w:default="1" w:styleId="4">
+  <w:style w:type="character" w:default="1" w:styleId="6">
     <w:name w:val="Default Paragraph Font"/>
     <w:semiHidden/>
     <w:uiPriority w:val="0"/>
   </w:style>
-  <w:style w:type="table" w:default="1" w:styleId="3">
+  <w:style w:type="table" w:default="1" w:styleId="5">
     <w:name w:val="Normal Table"/>
     <w:semiHidden/>
     <w:uiPriority w:val="0"/>
@@ -5907,7 +6373,47 @@
       <w:lang w:val="en-US" w:eastAsia="en-US" w:bidi="ar-SA"/>
     </w:rPr>
   </w:style>
-  <w:style w:type="table" w:customStyle="1" w:styleId="5">
+  <w:style w:type="paragraph" w:styleId="3">
+    <w:name w:val="footer"/>
+    <w:basedOn w:val="1"/>
+    <w:uiPriority w:val="0"/>
+    <w:pPr>
+      <w:tabs>
+        <w:tab w:val="center" w:pos="4153"/>
+        <w:tab w:val="right" w:pos="8306"/>
+      </w:tabs>
+      <w:snapToGrid w:val="0"/>
+      <w:jc w:val="left"/>
+    </w:pPr>
+    <w:rPr>
+      <w:sz w:val="18"/>
+    </w:rPr>
+  </w:style>
+  <w:style w:type="paragraph" w:styleId="4">
+    <w:name w:val="header"/>
+    <w:basedOn w:val="1"/>
+    <w:uiPriority w:val="0"/>
+    <w:pPr>
+      <w:pBdr>
+        <w:top w:val="none" w:color="auto" w:sz="0" w:space="1"/>
+        <w:left w:val="none" w:color="auto" w:sz="0" w:space="4"/>
+        <w:bottom w:val="none" w:color="auto" w:sz="0" w:space="1"/>
+        <w:right w:val="none" w:color="auto" w:sz="0" w:space="4"/>
+      </w:pBdr>
+      <w:tabs>
+        <w:tab w:val="center" w:pos="4153"/>
+        <w:tab w:val="right" w:pos="8306"/>
+      </w:tabs>
+      <w:snapToGrid w:val="0"/>
+      <w:spacing w:line="240" w:lineRule="auto"/>
+      <w:jc w:val="both"/>
+      <w:outlineLvl w:val="9"/>
+    </w:pPr>
+    <w:rPr>
+      <w:sz w:val="18"/>
+    </w:rPr>
+  </w:style>
+  <w:style w:type="table" w:customStyle="1" w:styleId="7">
     <w:name w:val="Table Normal"/>
     <w:semiHidden/>
     <w:unhideWhenUsed/>
@@ -5922,7 +6428,7 @@
       </w:tblCellMar>
     </w:tblPr>
   </w:style>
-  <w:style w:type="paragraph" w:customStyle="1" w:styleId="6">
+  <w:style w:type="paragraph" w:customStyle="1" w:styleId="8">
     <w:name w:val="Table Text"/>
     <w:basedOn w:val="1"/>
     <w:semiHidden/>
@@ -6224,16 +6730,12 @@
 
 <file path=customXml/item1.xml><?xml version="1.0" encoding="utf-8"?>
 <s:customData xmlns="http://www.wps.cn/officeDocument/2013/wpsCustomData" xmlns:s="http://www.wps.cn/officeDocument/2013/wpsCustomData">
-  <customSectProps>
-    <customSectPr/>
-  </customSectProps>
+  <customSectProps/>
   <customShpExts>
-    <customShpInfo spid="_x0000_s2049"/>
     <customShpInfo spid="_x0000_s1026"/>
     <customShpInfo spid="_x0000_s1027"/>
     <customShpInfo spid="_x0000_s1028"/>
     <customShpInfo spid="_x0000_s1029"/>
-    <customShpInfo spid="_x0000_s1030"/>
   </customShpExts>
 </s:customData>
 </file>

</xml_diff>